<commit_message>
Added credits in Index File,Date Removed in Resume
</commit_message>
<xml_diff>
--- a/MyResume.docx
+++ b/MyResume.docx
@@ -13,6 +13,8 @@
           <w:u w:val="single"/>
         </w:rPr>
       </w:pPr>
+      <w:bookmarkStart w:id="0" w:name="_GoBack"/>
+      <w:bookmarkEnd w:id="0"/>
       <w:r>
         <w:rPr>
           <w:b/>
@@ -23,18 +25,6 @@
         </w:rPr>
         <w:t xml:space="preserve">                              </w:t>
       </w:r>
-    </w:p>
-    <w:p>
-      <w:pPr>
-        <w:jc w:val="both"/>
-        <w:rPr>
-          <w:b/>
-          <w:bCs/>
-          <w:sz w:val="36"/>
-          <w:szCs w:val="36"/>
-          <w:u w:val="single"/>
-        </w:rPr>
-      </w:pPr>
     </w:p>
     <w:p>
       <w:pPr>
@@ -359,17 +349,6 @@
         <w:jc w:val="both"/>
         <w:rPr>
           <w:b/>
-          <w:sz w:val="22"/>
-          <w:szCs w:val="22"/>
-          <w:highlight w:val="lightGray"/>
-        </w:rPr>
-      </w:pPr>
-    </w:p>
-    <w:p>
-      <w:pPr>
-        <w:jc w:val="both"/>
-        <w:rPr>
-          <w:b/>
           <w:bCs/>
           <w:sz w:val="22"/>
           <w:szCs w:val="22"/>
@@ -539,51 +518,7 @@
           <w:szCs w:val="21"/>
           <w:lang w:eastAsia="en-IN"/>
         </w:rPr>
-        <w:t xml:space="preserve">Bachelor of Engineering in Computer Science and Engineering (2012-2016) from </w:t>
-      </w:r>
-      <w:proofErr w:type="spellStart"/>
-      <w:r>
-        <w:rPr>
-          <w:bCs/>
-          <w:color w:val="222222"/>
-          <w:sz w:val="21"/>
-          <w:szCs w:val="21"/>
-          <w:lang w:eastAsia="en-IN"/>
-        </w:rPr>
-        <w:t>Arunai</w:t>
-      </w:r>
-      <w:proofErr w:type="spellEnd"/>
-      <w:r>
-        <w:rPr>
-          <w:bCs/>
-          <w:color w:val="222222"/>
-          <w:sz w:val="21"/>
-          <w:szCs w:val="21"/>
-          <w:lang w:eastAsia="en-IN"/>
-        </w:rPr>
-        <w:t xml:space="preserve"> Engineering College, </w:t>
-      </w:r>
-      <w:proofErr w:type="spellStart"/>
-      <w:r>
-        <w:rPr>
-          <w:bCs/>
-          <w:color w:val="222222"/>
-          <w:sz w:val="21"/>
-          <w:szCs w:val="21"/>
-          <w:lang w:eastAsia="en-IN"/>
-        </w:rPr>
-        <w:t>Tiruvananmalai</w:t>
-      </w:r>
-      <w:proofErr w:type="spellEnd"/>
-      <w:r>
-        <w:rPr>
-          <w:bCs/>
-          <w:color w:val="222222"/>
-          <w:sz w:val="21"/>
-          <w:szCs w:val="21"/>
-          <w:lang w:eastAsia="en-IN"/>
-        </w:rPr>
-        <w:t>.</w:t>
+        <w:t>Bachelor of Engineering in Computer Science and Engineering (2012-2016) from Arunai Engineering College, Tiruvananmalai.</w:t>
       </w:r>
     </w:p>
     <w:p>
@@ -646,73 +581,7 @@
           <w:szCs w:val="21"/>
           <w:lang w:eastAsia="en-IN"/>
         </w:rPr>
-        <w:t xml:space="preserve">(Board - Higher Secondary Education, </w:t>
-      </w:r>
-      <w:proofErr w:type="spellStart"/>
-      <w:r>
-        <w:rPr>
-          <w:bCs/>
-          <w:color w:val="222222"/>
-          <w:sz w:val="21"/>
-          <w:szCs w:val="21"/>
-          <w:lang w:eastAsia="en-IN"/>
-        </w:rPr>
-        <w:t>Tamilnadu</w:t>
-      </w:r>
-      <w:proofErr w:type="spellEnd"/>
-      <w:r>
-        <w:rPr>
-          <w:bCs/>
-          <w:color w:val="222222"/>
-          <w:sz w:val="21"/>
-          <w:szCs w:val="21"/>
-          <w:lang w:eastAsia="en-IN"/>
-        </w:rPr>
-        <w:t xml:space="preserve">) from </w:t>
-      </w:r>
-      <w:proofErr w:type="spellStart"/>
-      <w:r>
-        <w:rPr>
-          <w:bCs/>
-          <w:color w:val="222222"/>
-          <w:sz w:val="21"/>
-          <w:szCs w:val="21"/>
-          <w:lang w:eastAsia="en-IN"/>
-        </w:rPr>
-        <w:t>St.Joseph’s</w:t>
-      </w:r>
-      <w:proofErr w:type="spellEnd"/>
-      <w:r>
-        <w:rPr>
-          <w:bCs/>
-          <w:color w:val="222222"/>
-          <w:sz w:val="21"/>
-          <w:szCs w:val="21"/>
-          <w:lang w:eastAsia="en-IN"/>
-        </w:rPr>
-        <w:t xml:space="preserve"> Hr. Sec. School, </w:t>
-      </w:r>
-      <w:proofErr w:type="spellStart"/>
-      <w:r>
-        <w:rPr>
-          <w:bCs/>
-          <w:color w:val="222222"/>
-          <w:sz w:val="21"/>
-          <w:szCs w:val="21"/>
-          <w:lang w:eastAsia="en-IN"/>
-        </w:rPr>
-        <w:t>Cuddalore</w:t>
-      </w:r>
-      <w:proofErr w:type="spellEnd"/>
-      <w:r>
-        <w:rPr>
-          <w:bCs/>
-          <w:color w:val="222222"/>
-          <w:sz w:val="21"/>
-          <w:szCs w:val="21"/>
-          <w:lang w:eastAsia="en-IN"/>
-        </w:rPr>
-        <w:t>.</w:t>
+        <w:t>(Board - Higher Secondary Education, Tamilnadu) from St.Joseph’s Hr. Sec. School, Cuddalore.</w:t>
       </w:r>
     </w:p>
     <w:p>
@@ -770,29 +639,7 @@
           <w:szCs w:val="21"/>
           <w:lang w:eastAsia="en-IN"/>
         </w:rPr>
-        <w:t xml:space="preserve">(Board - State Board of Secondary Education) from Government Hr. Sec. School, </w:t>
-      </w:r>
-      <w:proofErr w:type="spellStart"/>
-      <w:r>
-        <w:rPr>
-          <w:bCs/>
-          <w:color w:val="222222"/>
-          <w:sz w:val="21"/>
-          <w:szCs w:val="21"/>
-          <w:lang w:eastAsia="en-IN"/>
-        </w:rPr>
-        <w:t>Periyakuppam</w:t>
-      </w:r>
-      <w:proofErr w:type="spellEnd"/>
-      <w:r>
-        <w:rPr>
-          <w:bCs/>
-          <w:color w:val="222222"/>
-          <w:sz w:val="21"/>
-          <w:szCs w:val="21"/>
-          <w:lang w:eastAsia="en-IN"/>
-        </w:rPr>
-        <w:t>.</w:t>
+        <w:t>(Board - State Board of Secondary Education) from Government Hr. Sec. School, Periyakuppam.</w:t>
       </w:r>
     </w:p>
     <w:p>
@@ -837,64 +684,6 @@
           <w:highlight w:val="lightGray"/>
         </w:rPr>
         <w:t xml:space="preserve"> : </w:t>
-      </w:r>
-    </w:p>
-    <w:p>
-      <w:pPr>
-        <w:keepLines/>
-        <w:spacing w:line="276" w:lineRule="auto"/>
-        <w:ind w:left="360" w:right="180"/>
-        <w:jc w:val="both"/>
-        <w:rPr>
-          <w:sz w:val="22"/>
-          <w:szCs w:val="22"/>
-        </w:rPr>
-      </w:pPr>
-      <w:r>
-        <w:rPr>
-          <w:b/>
-          <w:color w:val="222222"/>
-          <w:sz w:val="21"/>
-          <w:szCs w:val="21"/>
-          <w:lang w:eastAsia="en-IN"/>
-        </w:rPr>
-        <w:t>Operating System</w:t>
-      </w:r>
-      <w:r>
-        <w:rPr>
-          <w:color w:val="222222"/>
-          <w:sz w:val="21"/>
-          <w:szCs w:val="21"/>
-          <w:lang w:eastAsia="en-IN"/>
-        </w:rPr>
-        <w:t xml:space="preserve">                   </w:t>
-      </w:r>
-      <w:r>
-        <w:rPr>
-          <w:color w:val="222222"/>
-          <w:sz w:val="21"/>
-          <w:szCs w:val="21"/>
-          <w:lang w:eastAsia="en-IN"/>
-        </w:rPr>
-        <w:tab/>
-      </w:r>
-      <w:r>
-        <w:rPr>
-          <w:color w:val="222222"/>
-          <w:sz w:val="21"/>
-          <w:szCs w:val="21"/>
-          <w:lang w:eastAsia="en-IN"/>
-        </w:rPr>
-        <w:t>:    </w:t>
-      </w:r>
-      <w:r>
-        <w:rPr>
-          <w:color w:val="222222"/>
-          <w:sz w:val="21"/>
-          <w:szCs w:val="21"/>
-          <w:lang w:eastAsia="en-IN"/>
-        </w:rPr>
-        <w:t>Windows, Ubuntu</w:t>
       </w:r>
     </w:p>
     <w:p>
@@ -1124,7 +913,6 @@
         </w:rPr>
         <w:t xml:space="preserve">, CSS, </w:t>
       </w:r>
-      <w:proofErr w:type="spellStart"/>
       <w:r>
         <w:rPr>
           <w:color w:val="222222"/>
@@ -1134,25 +922,14 @@
         </w:rPr>
         <w:t>Php</w:t>
       </w:r>
-      <w:proofErr w:type="spellEnd"/>
-      <w:r>
-        <w:rPr>
-          <w:color w:val="222222"/>
-          <w:sz w:val="21"/>
-          <w:szCs w:val="21"/>
-          <w:lang w:eastAsia="en-IN"/>
-        </w:rPr>
-        <w:t xml:space="preserve">, </w:t>
-      </w:r>
-      <w:proofErr w:type="spellStart"/>
-      <w:r>
-        <w:rPr>
-          <w:color w:val="222222"/>
-          <w:sz w:val="21"/>
-          <w:szCs w:val="21"/>
-          <w:lang w:eastAsia="en-IN"/>
-        </w:rPr>
-        <w:t>BootSt</w:t>
+      <w:r>
+        <w:rPr>
+          <w:color w:val="222222"/>
+          <w:sz w:val="21"/>
+          <w:szCs w:val="21"/>
+          <w:lang w:eastAsia="en-IN"/>
+        </w:rPr>
+        <w:t>, BootSt</w:t>
       </w:r>
       <w:r>
         <w:rPr>
@@ -1181,7 +958,6 @@
         </w:rPr>
         <w:t>p</w:t>
       </w:r>
-      <w:proofErr w:type="spellEnd"/>
     </w:p>
     <w:p>
       <w:pPr>
@@ -1271,7 +1047,6 @@
         </w:rPr>
         <w:t xml:space="preserve"> </w:t>
       </w:r>
-      <w:proofErr w:type="spellStart"/>
       <w:r>
         <w:rPr>
           <w:color w:val="222222"/>
@@ -1281,7 +1056,6 @@
         </w:rPr>
         <w:t>Jelastic</w:t>
       </w:r>
-      <w:proofErr w:type="spellEnd"/>
     </w:p>
     <w:p>
       <w:pPr>
@@ -1351,28 +1125,8 @@
           <w:szCs w:val="21"/>
           <w:lang w:eastAsia="en-IN"/>
         </w:rPr>
-        <w:t>     </w:t>
-      </w:r>
-      <w:r>
-        <w:rPr>
-          <w:color w:val="222222"/>
-          <w:sz w:val="21"/>
-          <w:szCs w:val="21"/>
-          <w:lang w:eastAsia="en-IN"/>
-        </w:rPr>
-        <w:t xml:space="preserve">Google MAP </w:t>
-      </w:r>
-      <w:proofErr w:type="spellStart"/>
-      <w:r>
-        <w:rPr>
-          <w:color w:val="222222"/>
-          <w:sz w:val="21"/>
-          <w:szCs w:val="21"/>
-          <w:lang w:eastAsia="en-IN"/>
-        </w:rPr>
-        <w:t>Api,Firebase</w:t>
-      </w:r>
-      <w:proofErr w:type="spellEnd"/>
+        <w:t>     Google MAP Api,</w:t>
+      </w:r>
       <w:r>
         <w:rPr>
           <w:color w:val="222222"/>
@@ -1382,153 +1136,32 @@
         </w:rPr>
         <w:t xml:space="preserve"> </w:t>
       </w:r>
-      <w:proofErr w:type="spellStart"/>
-      <w:r>
-        <w:rPr>
-          <w:color w:val="222222"/>
-          <w:sz w:val="21"/>
-          <w:szCs w:val="21"/>
-          <w:lang w:eastAsia="en-IN"/>
-        </w:rPr>
-        <w:t>Api,Crashlytics</w:t>
-      </w:r>
-      <w:proofErr w:type="spellEnd"/>
-      <w:r>
-        <w:rPr>
-          <w:color w:val="222222"/>
-          <w:sz w:val="21"/>
-          <w:szCs w:val="21"/>
-          <w:lang w:eastAsia="en-IN"/>
-        </w:rPr>
-        <w:t xml:space="preserve"> and Bulk SMS </w:t>
-      </w:r>
-      <w:proofErr w:type="spellStart"/>
-      <w:r>
-        <w:rPr>
-          <w:color w:val="222222"/>
-          <w:sz w:val="21"/>
-          <w:szCs w:val="21"/>
-          <w:lang w:eastAsia="en-IN"/>
-        </w:rPr>
-        <w:t>Api</w:t>
-      </w:r>
-      <w:bookmarkStart w:id="0" w:name="_GoBack"/>
-      <w:bookmarkEnd w:id="0"/>
-      <w:proofErr w:type="spellEnd"/>
-    </w:p>
-    <w:p>
-      <w:pPr>
-        <w:keepLines/>
-        <w:spacing w:line="360" w:lineRule="auto"/>
-        <w:ind w:right="180"/>
-        <w:jc w:val="both"/>
-        <w:rPr>
-          <w:b/>
-          <w:sz w:val="22"/>
-          <w:szCs w:val="22"/>
-        </w:rPr>
-      </w:pPr>
-      <w:r>
-        <w:rPr>
-          <w:b/>
-          <w:sz w:val="22"/>
-          <w:szCs w:val="22"/>
-          <w:highlight w:val="lightGray"/>
-        </w:rPr>
-        <w:t>AREAS OF INTEREST</w:t>
-      </w:r>
-      <w:r>
-        <w:rPr>
-          <w:b/>
-          <w:sz w:val="22"/>
-          <w:szCs w:val="22"/>
-          <w:highlight w:val="lightGray"/>
-        </w:rPr>
-        <w:t>:</w:t>
-      </w:r>
-    </w:p>
-    <w:p>
-      <w:pPr>
-        <w:pStyle w:val="ListParagraph"/>
-        <w:numPr>
-          <w:ilvl w:val="0"/>
-          <w:numId w:val="3"/>
-        </w:numPr>
-        <w:shd w:val="clear" w:color="auto" w:fill="FFFFFF"/>
-        <w:spacing w:after="120"/>
-        <w:ind w:left="426" w:firstLine="0"/>
-        <w:contextualSpacing/>
-        <w:rPr>
-          <w:color w:val="222222"/>
-          <w:sz w:val="21"/>
-          <w:szCs w:val="21"/>
-          <w:lang w:eastAsia="en-IN"/>
-        </w:rPr>
-      </w:pPr>
-      <w:r>
-        <w:rPr>
-          <w:color w:val="222222"/>
-          <w:sz w:val="21"/>
-          <w:szCs w:val="21"/>
-          <w:lang w:eastAsia="en-IN"/>
-        </w:rPr>
-        <w:t>Android Development.</w:t>
-      </w:r>
-    </w:p>
-    <w:p>
-      <w:pPr>
-        <w:pStyle w:val="ListParagraph"/>
-        <w:numPr>
-          <w:ilvl w:val="0"/>
-          <w:numId w:val="3"/>
-        </w:numPr>
-        <w:shd w:val="clear" w:color="auto" w:fill="FFFFFF"/>
-        <w:spacing w:after="120"/>
-        <w:ind w:left="426" w:firstLine="0"/>
-        <w:contextualSpacing/>
-        <w:rPr>
-          <w:color w:val="222222"/>
-          <w:sz w:val="21"/>
-          <w:szCs w:val="21"/>
-          <w:lang w:eastAsia="en-IN"/>
-        </w:rPr>
-      </w:pPr>
-      <w:r>
-        <w:rPr>
-          <w:color w:val="222222"/>
-          <w:sz w:val="21"/>
-          <w:szCs w:val="21"/>
-          <w:lang w:eastAsia="en-IN"/>
-        </w:rPr>
-        <w:t>Webpage Development</w:t>
-      </w:r>
-    </w:p>
-    <w:p>
-      <w:pPr>
-        <w:pStyle w:val="ListParagraph"/>
-        <w:numPr>
-          <w:ilvl w:val="0"/>
-          <w:numId w:val="3"/>
-        </w:numPr>
-        <w:shd w:val="clear" w:color="auto" w:fill="FFFFFF"/>
-        <w:spacing w:after="120"/>
-        <w:ind w:left="426" w:firstLine="0"/>
-        <w:contextualSpacing/>
-        <w:rPr>
-          <w:color w:val="222222"/>
-          <w:sz w:val="21"/>
-          <w:szCs w:val="21"/>
-          <w:lang w:eastAsia="en-IN"/>
-        </w:rPr>
-      </w:pPr>
-      <w:r>
-        <w:rPr>
-          <w:color w:val="222222"/>
-          <w:sz w:val="21"/>
-          <w:szCs w:val="21"/>
-          <w:lang w:eastAsia="en-IN"/>
-        </w:rPr>
-        <w:t>Software Testing.</w:t>
+      <w:r>
+        <w:rPr>
+          <w:color w:val="222222"/>
+          <w:sz w:val="21"/>
+          <w:szCs w:val="21"/>
+          <w:lang w:eastAsia="en-IN"/>
+        </w:rPr>
+        <w:t>Firebase Api,</w:t>
+      </w:r>
+      <w:r>
+        <w:rPr>
+          <w:color w:val="222222"/>
+          <w:sz w:val="21"/>
+          <w:szCs w:val="21"/>
+          <w:lang w:eastAsia="en-IN"/>
+        </w:rPr>
+        <w:t xml:space="preserve"> </w:t>
+      </w:r>
+      <w:r>
+        <w:rPr>
+          <w:color w:val="222222"/>
+          <w:sz w:val="21"/>
+          <w:szCs w:val="21"/>
+          <w:lang w:eastAsia="en-IN"/>
+        </w:rPr>
+        <w:t>Crashlytics and Bulk SMS Api</w:t>
       </w:r>
     </w:p>
     <w:p>
@@ -1558,43 +1191,59 @@
           <w:bCs/>
           <w:sz w:val="22"/>
           <w:szCs w:val="22"/>
-        </w:rPr>
-      </w:pPr>
-      <w:r>
-        <w:rPr>
-          <w:b/>
-          <w:bCs/>
-          <w:sz w:val="22"/>
-          <w:szCs w:val="22"/>
           <w:highlight w:val="lightGray"/>
         </w:rPr>
-        <w:t>PROJECT</w:t>
-      </w:r>
-      <w:r>
-        <w:rPr>
-          <w:b/>
-          <w:bCs/>
-          <w:sz w:val="22"/>
-          <w:szCs w:val="22"/>
-          <w:highlight w:val="lightGray"/>
-        </w:rPr>
-        <w:t xml:space="preserve"> UNDERTAKEN</w:t>
-      </w:r>
-      <w:r>
-        <w:rPr>
-          <w:b/>
-          <w:bCs/>
-          <w:sz w:val="22"/>
-          <w:szCs w:val="22"/>
-          <w:highlight w:val="lightGray"/>
-        </w:rPr>
-        <w:t>:</w:t>
-      </w:r>
-    </w:p>
-    <w:p>
-      <w:pPr>
+      </w:pPr>
+    </w:p>
+    <w:p>
+      <w:pPr>
+        <w:pStyle w:val="ListParagraph"/>
         <w:shd w:val="clear" w:color="auto" w:fill="FFFFFF"/>
         <w:spacing w:after="120"/>
+        <w:ind w:left="0"/>
+        <w:contextualSpacing/>
+        <w:rPr>
+          <w:b/>
+          <w:bCs/>
+          <w:sz w:val="22"/>
+          <w:szCs w:val="22"/>
+        </w:rPr>
+      </w:pPr>
+      <w:r>
+        <w:rPr>
+          <w:b/>
+          <w:bCs/>
+          <w:sz w:val="22"/>
+          <w:szCs w:val="22"/>
+          <w:highlight w:val="lightGray"/>
+        </w:rPr>
+        <w:t>PROJECT</w:t>
+      </w:r>
+      <w:r>
+        <w:rPr>
+          <w:b/>
+          <w:bCs/>
+          <w:sz w:val="22"/>
+          <w:szCs w:val="22"/>
+          <w:highlight w:val="lightGray"/>
+        </w:rPr>
+        <w:t xml:space="preserve"> UNDERTAKEN</w:t>
+      </w:r>
+      <w:r>
+        <w:rPr>
+          <w:b/>
+          <w:bCs/>
+          <w:sz w:val="22"/>
+          <w:szCs w:val="22"/>
+          <w:highlight w:val="lightGray"/>
+        </w:rPr>
+        <w:t>:</w:t>
+      </w:r>
+    </w:p>
+    <w:p>
+      <w:pPr>
+        <w:shd w:val="clear" w:color="auto" w:fill="FFFFFF"/>
+        <w:spacing w:after="120"/>
         <w:rPr>
           <w:b/>
           <w:color w:val="222222"/>
@@ -1676,37 +1325,367 @@
         </w:rPr>
         <w:t>- Government Project for Farmers</w:t>
       </w:r>
+      <w:r>
+        <w:rPr>
+          <w:b/>
+          <w:color w:val="222222"/>
+          <w:sz w:val="23"/>
+          <w:szCs w:val="23"/>
+          <w:lang w:eastAsia="en-IN"/>
+        </w:rPr>
+        <w:t xml:space="preserve"> (F</w:t>
+      </w:r>
+      <w:r>
+        <w:rPr>
+          <w:b/>
+          <w:color w:val="222222"/>
+          <w:sz w:val="23"/>
+          <w:szCs w:val="23"/>
+          <w:lang w:eastAsia="en-IN"/>
+        </w:rPr>
+        <w:t>reelance</w:t>
+      </w:r>
+      <w:r>
+        <w:rPr>
+          <w:b/>
+          <w:color w:val="222222"/>
+          <w:sz w:val="23"/>
+          <w:szCs w:val="23"/>
+          <w:lang w:eastAsia="en-IN"/>
+        </w:rPr>
+        <w:t xml:space="preserve"> Project )</w:t>
+      </w:r>
+    </w:p>
+    <w:p>
+      <w:pPr>
+        <w:shd w:val="clear" w:color="auto" w:fill="FFFFFF"/>
+        <w:rPr>
+          <w:color w:val="222222"/>
+          <w:sz w:val="21"/>
+          <w:szCs w:val="21"/>
+          <w:lang w:eastAsia="en-IN"/>
+        </w:rPr>
+      </w:pPr>
+      <w:r>
+        <w:rPr>
+          <w:b/>
+          <w:color w:val="222222"/>
+          <w:szCs w:val="23"/>
+          <w:lang w:eastAsia="en-IN"/>
+        </w:rPr>
+        <w:t xml:space="preserve">Programming </w:t>
+      </w:r>
+      <w:r>
+        <w:rPr>
+          <w:b/>
+          <w:bCs/>
+          <w:color w:val="222222"/>
+          <w:sz w:val="21"/>
+          <w:szCs w:val="21"/>
+          <w:lang w:eastAsia="en-IN"/>
+        </w:rPr>
+        <w:t>Language</w:t>
+      </w:r>
+      <w:r>
+        <w:rPr>
+          <w:b/>
+          <w:bCs/>
+          <w:color w:val="222222"/>
+          <w:sz w:val="21"/>
+          <w:szCs w:val="21"/>
+          <w:lang w:eastAsia="en-IN"/>
+        </w:rPr>
+        <w:t xml:space="preserve"> </w:t>
+      </w:r>
+      <w:r>
+        <w:rPr>
+          <w:b/>
+          <w:bCs/>
+          <w:color w:val="222222"/>
+          <w:sz w:val="21"/>
+          <w:szCs w:val="21"/>
+          <w:lang w:eastAsia="en-IN"/>
+        </w:rPr>
+        <w:t>: </w:t>
+      </w:r>
+      <w:r>
+        <w:rPr>
+          <w:bCs/>
+          <w:color w:val="222222"/>
+          <w:sz w:val="21"/>
+          <w:szCs w:val="21"/>
+          <w:lang w:eastAsia="en-IN"/>
+        </w:rPr>
+        <w:t xml:space="preserve">PhP, MySQL, </w:t>
+      </w:r>
+      <w:r>
+        <w:rPr>
+          <w:color w:val="222222"/>
+          <w:sz w:val="21"/>
+          <w:szCs w:val="21"/>
+          <w:lang w:eastAsia="en-IN"/>
+        </w:rPr>
+        <w:t>JAVA</w:t>
+      </w:r>
+      <w:r>
+        <w:rPr>
+          <w:color w:val="222222"/>
+          <w:sz w:val="21"/>
+          <w:szCs w:val="21"/>
+          <w:lang w:eastAsia="en-IN"/>
+        </w:rPr>
+        <w:t>.</w:t>
+      </w:r>
+      <w:r>
+        <w:rPr>
+          <w:color w:val="222222"/>
+          <w:sz w:val="21"/>
+          <w:szCs w:val="21"/>
+          <w:lang w:eastAsia="en-IN"/>
+        </w:rPr>
+        <w:t xml:space="preserve">   </w:t>
+      </w:r>
+      <w:r>
+        <w:rPr>
+          <w:color w:val="222222"/>
+          <w:sz w:val="21"/>
+          <w:szCs w:val="21"/>
+          <w:lang w:eastAsia="en-IN"/>
+        </w:rPr>
+        <w:t xml:space="preserve"> </w:t>
+      </w:r>
+      <w:r>
+        <w:rPr>
+          <w:b/>
+          <w:color w:val="222222"/>
+          <w:sz w:val="21"/>
+          <w:szCs w:val="21"/>
+          <w:lang w:eastAsia="en-IN"/>
+        </w:rPr>
+        <w:t>IDE</w:t>
+      </w:r>
+      <w:r>
+        <w:rPr>
+          <w:b/>
+          <w:color w:val="222222"/>
+          <w:sz w:val="21"/>
+          <w:szCs w:val="21"/>
+          <w:lang w:eastAsia="en-IN"/>
+        </w:rPr>
+        <w:t xml:space="preserve"> Used</w:t>
+      </w:r>
+      <w:r>
+        <w:rPr>
+          <w:b/>
+          <w:bCs/>
+          <w:color w:val="222222"/>
+          <w:sz w:val="21"/>
+          <w:szCs w:val="21"/>
+          <w:lang w:eastAsia="en-IN"/>
+        </w:rPr>
+        <w:t xml:space="preserve"> </w:t>
+      </w:r>
+      <w:r>
+        <w:rPr>
+          <w:b/>
+          <w:bCs/>
+          <w:color w:val="222222"/>
+          <w:sz w:val="21"/>
+          <w:szCs w:val="21"/>
+          <w:lang w:eastAsia="en-IN"/>
+        </w:rPr>
+        <w:t>:</w:t>
+      </w:r>
+      <w:r>
+        <w:rPr>
+          <w:color w:val="222222"/>
+          <w:sz w:val="21"/>
+          <w:szCs w:val="21"/>
+          <w:lang w:eastAsia="en-IN"/>
+        </w:rPr>
+        <w:t xml:space="preserve"> Android Studio</w:t>
+      </w:r>
+      <w:r>
+        <w:rPr>
+          <w:color w:val="222222"/>
+          <w:sz w:val="21"/>
+          <w:szCs w:val="21"/>
+          <w:lang w:eastAsia="en-IN"/>
+        </w:rPr>
+        <w:t xml:space="preserve"> </w:t>
+      </w:r>
+    </w:p>
+    <w:p>
+      <w:pPr>
+        <w:shd w:val="clear" w:color="auto" w:fill="FFFFFF"/>
+        <w:rPr>
+          <w:bCs/>
+          <w:color w:val="222222"/>
+          <w:sz w:val="21"/>
+          <w:szCs w:val="21"/>
+          <w:lang w:eastAsia="en-IN"/>
+        </w:rPr>
+      </w:pPr>
+      <w:r>
+        <w:rPr>
+          <w:b/>
+          <w:bCs/>
+          <w:color w:val="222222"/>
+          <w:sz w:val="21"/>
+          <w:szCs w:val="21"/>
+          <w:lang w:eastAsia="en-IN"/>
+        </w:rPr>
+        <w:t>API Used</w:t>
+      </w:r>
+      <w:r>
+        <w:rPr>
+          <w:b/>
+          <w:bCs/>
+          <w:color w:val="222222"/>
+          <w:sz w:val="21"/>
+          <w:szCs w:val="21"/>
+          <w:lang w:eastAsia="en-IN"/>
+        </w:rPr>
+        <w:t xml:space="preserve">    </w:t>
+      </w:r>
+      <w:r>
+        <w:rPr>
+          <w:b/>
+          <w:bCs/>
+          <w:color w:val="222222"/>
+          <w:sz w:val="21"/>
+          <w:szCs w:val="21"/>
+          <w:lang w:eastAsia="en-IN"/>
+        </w:rPr>
+        <w:t>:</w:t>
+      </w:r>
+      <w:r>
+        <w:rPr>
+          <w:b/>
+          <w:bCs/>
+          <w:color w:val="222222"/>
+          <w:sz w:val="21"/>
+          <w:szCs w:val="21"/>
+          <w:lang w:eastAsia="en-IN"/>
+        </w:rPr>
+        <w:t xml:space="preserve">    </w:t>
+      </w:r>
+      <w:r>
+        <w:rPr>
+          <w:bCs/>
+          <w:color w:val="222222"/>
+          <w:sz w:val="21"/>
+          <w:szCs w:val="21"/>
+          <w:lang w:eastAsia="en-IN"/>
+        </w:rPr>
+        <w:t>Google Map</w:t>
+      </w:r>
+      <w:r>
+        <w:rPr>
+          <w:bCs/>
+          <w:color w:val="222222"/>
+          <w:sz w:val="21"/>
+          <w:szCs w:val="21"/>
+          <w:lang w:eastAsia="en-IN"/>
+        </w:rPr>
+        <w:t>,</w:t>
+      </w:r>
+      <w:r>
+        <w:rPr>
+          <w:bCs/>
+          <w:color w:val="222222"/>
+          <w:sz w:val="21"/>
+          <w:szCs w:val="21"/>
+          <w:lang w:eastAsia="en-IN"/>
+        </w:rPr>
+        <w:t xml:space="preserve"> </w:t>
+      </w:r>
+      <w:r>
+        <w:rPr>
+          <w:bCs/>
+          <w:color w:val="222222"/>
+          <w:sz w:val="21"/>
+          <w:szCs w:val="21"/>
+          <w:lang w:eastAsia="en-IN"/>
+        </w:rPr>
+        <w:t>Geo Reverse Coding</w:t>
+      </w:r>
+      <w:r>
+        <w:rPr>
+          <w:bCs/>
+          <w:color w:val="222222"/>
+          <w:sz w:val="21"/>
+          <w:szCs w:val="21"/>
+          <w:lang w:eastAsia="en-IN"/>
+        </w:rPr>
+        <w:t xml:space="preserve"> Api, , Twitter Crashlytics</w:t>
+      </w:r>
+      <w:r>
+        <w:rPr>
+          <w:bCs/>
+          <w:color w:val="222222"/>
+          <w:sz w:val="21"/>
+          <w:szCs w:val="21"/>
+          <w:lang w:eastAsia="en-IN"/>
+        </w:rPr>
+        <w:t xml:space="preserve"> ,</w:t>
+      </w:r>
+      <w:r>
+        <w:rPr>
+          <w:bCs/>
+          <w:color w:val="222222"/>
+          <w:sz w:val="21"/>
+          <w:szCs w:val="21"/>
+          <w:lang w:eastAsia="en-IN"/>
+        </w:rPr>
+        <w:t xml:space="preserve"> </w:t>
+      </w:r>
+      <w:r>
+        <w:rPr>
+          <w:bCs/>
+          <w:color w:val="222222"/>
+          <w:sz w:val="21"/>
+          <w:szCs w:val="21"/>
+          <w:lang w:eastAsia="en-IN"/>
+        </w:rPr>
+        <w:t>SMS Api,</w:t>
+      </w:r>
+    </w:p>
+    <w:p>
+      <w:pPr>
+        <w:shd w:val="clear" w:color="auto" w:fill="FFFFFF"/>
+        <w:rPr>
+          <w:bCs/>
+          <w:color w:val="222222"/>
+          <w:sz w:val="21"/>
+          <w:szCs w:val="21"/>
+          <w:lang w:eastAsia="en-IN"/>
+        </w:rPr>
+      </w:pPr>
     </w:p>
     <w:p>
       <w:pPr>
         <w:shd w:val="clear" w:color="auto" w:fill="FFFFFF"/>
         <w:spacing w:after="120"/>
         <w:rPr>
-          <w:color w:val="222222"/>
-          <w:sz w:val="21"/>
-          <w:szCs w:val="21"/>
-          <w:lang w:eastAsia="en-IN"/>
-        </w:rPr>
-      </w:pPr>
-      <w:r>
-        <w:rPr>
-          <w:b/>
-          <w:color w:val="222222"/>
-          <w:szCs w:val="23"/>
-          <w:lang w:eastAsia="en-IN"/>
-        </w:rPr>
-        <w:t xml:space="preserve">Programming </w:t>
-      </w:r>
-      <w:r>
-        <w:rPr>
-          <w:b/>
-          <w:bCs/>
-          <w:color w:val="222222"/>
-          <w:sz w:val="21"/>
-          <w:szCs w:val="21"/>
-          <w:lang w:eastAsia="en-IN"/>
-        </w:rPr>
-        <w:t>Language</w:t>
+          <w:b/>
+          <w:bCs/>
+          <w:color w:val="222222"/>
+          <w:sz w:val="21"/>
+          <w:szCs w:val="21"/>
+          <w:lang w:eastAsia="en-IN"/>
+        </w:rPr>
+      </w:pPr>
+      <w:r>
+        <w:rPr>
+          <w:b/>
+          <w:bCs/>
+          <w:color w:val="222222"/>
+          <w:sz w:val="21"/>
+          <w:szCs w:val="21"/>
+          <w:lang w:eastAsia="en-IN"/>
+        </w:rPr>
+        <w:t>Description: </w:t>
       </w:r>
       <w:r>
         <w:rPr>
@@ -1721,45 +1700,387 @@
       </w:r>
       <w:r>
         <w:rPr>
-          <w:b/>
-          <w:bCs/>
-          <w:color w:val="222222"/>
-          <w:sz w:val="21"/>
-          <w:szCs w:val="21"/>
-          <w:lang w:eastAsia="en-IN"/>
-        </w:rPr>
-        <w:t>: </w:t>
-      </w:r>
-      <w:proofErr w:type="spellStart"/>
-      <w:r>
-        <w:rPr>
-          <w:bCs/>
-          <w:color w:val="222222"/>
-          <w:sz w:val="21"/>
-          <w:szCs w:val="21"/>
-          <w:lang w:eastAsia="en-IN"/>
-        </w:rPr>
-        <w:t>PhP</w:t>
-      </w:r>
-      <w:proofErr w:type="spellEnd"/>
-      <w:r>
-        <w:rPr>
-          <w:bCs/>
-          <w:color w:val="222222"/>
-          <w:sz w:val="21"/>
-          <w:szCs w:val="21"/>
-          <w:lang w:eastAsia="en-IN"/>
-        </w:rPr>
-        <w:t xml:space="preserve">, MySQL, </w:t>
-      </w:r>
-      <w:r>
-        <w:rPr>
-          <w:color w:val="222222"/>
-          <w:sz w:val="21"/>
-          <w:szCs w:val="21"/>
-          <w:lang w:eastAsia="en-IN"/>
-        </w:rPr>
-        <w:t>JAVA</w:t>
+          <w:bCs/>
+          <w:color w:val="222222"/>
+          <w:sz w:val="21"/>
+          <w:szCs w:val="21"/>
+          <w:lang w:eastAsia="en-IN"/>
+        </w:rPr>
+        <w:t xml:space="preserve">A </w:t>
+      </w:r>
+      <w:r>
+        <w:rPr>
+          <w:bCs/>
+          <w:color w:val="222222"/>
+          <w:sz w:val="21"/>
+          <w:szCs w:val="21"/>
+          <w:lang w:eastAsia="en-IN"/>
+        </w:rPr>
+        <w:t>Android App which allows the farmers to rent their equipment</w:t>
+      </w:r>
+      <w:r>
+        <w:rPr>
+          <w:bCs/>
+          <w:color w:val="222222"/>
+          <w:sz w:val="21"/>
+          <w:szCs w:val="21"/>
+          <w:lang w:eastAsia="en-IN"/>
+        </w:rPr>
+        <w:t xml:space="preserve"> or b</w:t>
+      </w:r>
+      <w:r>
+        <w:rPr>
+          <w:bCs/>
+          <w:color w:val="222222"/>
+          <w:sz w:val="21"/>
+          <w:szCs w:val="21"/>
+          <w:lang w:eastAsia="en-IN"/>
+        </w:rPr>
+        <w:t>ook other</w:t>
+      </w:r>
+      <w:r>
+        <w:rPr>
+          <w:bCs/>
+          <w:color w:val="222222"/>
+          <w:sz w:val="21"/>
+          <w:szCs w:val="21"/>
+          <w:lang w:eastAsia="en-IN"/>
+        </w:rPr>
+        <w:t>’</w:t>
+      </w:r>
+      <w:r>
+        <w:rPr>
+          <w:bCs/>
+          <w:color w:val="222222"/>
+          <w:sz w:val="21"/>
+          <w:szCs w:val="21"/>
+          <w:lang w:eastAsia="en-IN"/>
+        </w:rPr>
+        <w:t xml:space="preserve">s </w:t>
+      </w:r>
+      <w:r>
+        <w:rPr>
+          <w:bCs/>
+          <w:color w:val="222222"/>
+          <w:sz w:val="21"/>
+          <w:szCs w:val="21"/>
+          <w:lang w:eastAsia="en-IN"/>
+        </w:rPr>
+        <w:t>e</w:t>
+      </w:r>
+      <w:r>
+        <w:rPr>
+          <w:bCs/>
+          <w:color w:val="222222"/>
+          <w:sz w:val="21"/>
+          <w:szCs w:val="21"/>
+          <w:lang w:eastAsia="en-IN"/>
+        </w:rPr>
+        <w:t>quipment</w:t>
+      </w:r>
+      <w:r>
+        <w:rPr>
+          <w:bCs/>
+          <w:color w:val="222222"/>
+          <w:sz w:val="21"/>
+          <w:szCs w:val="21"/>
+          <w:lang w:eastAsia="en-IN"/>
+        </w:rPr>
+        <w:t xml:space="preserve"> with the features of </w:t>
+      </w:r>
+      <w:r>
+        <w:rPr>
+          <w:bCs/>
+          <w:color w:val="222222"/>
+          <w:sz w:val="21"/>
+          <w:szCs w:val="21"/>
+          <w:lang w:eastAsia="en-IN"/>
+        </w:rPr>
+        <w:t>Google</w:t>
+      </w:r>
+      <w:r>
+        <w:rPr>
+          <w:bCs/>
+          <w:color w:val="222222"/>
+          <w:sz w:val="21"/>
+          <w:szCs w:val="21"/>
+          <w:lang w:eastAsia="en-IN"/>
+        </w:rPr>
+        <w:t xml:space="preserve">Map, </w:t>
+      </w:r>
+      <w:r>
+        <w:rPr>
+          <w:bCs/>
+          <w:color w:val="222222"/>
+          <w:sz w:val="21"/>
+          <w:szCs w:val="21"/>
+          <w:lang w:eastAsia="en-IN"/>
+        </w:rPr>
+        <w:t>Equipment Tracking,</w:t>
+      </w:r>
+      <w:r>
+        <w:rPr>
+          <w:bCs/>
+          <w:color w:val="222222"/>
+          <w:sz w:val="21"/>
+          <w:szCs w:val="21"/>
+          <w:lang w:eastAsia="en-IN"/>
+        </w:rPr>
+        <w:t xml:space="preserve"> SMS </w:t>
+      </w:r>
+      <w:r>
+        <w:rPr>
+          <w:bCs/>
+          <w:color w:val="222222"/>
+          <w:sz w:val="21"/>
+          <w:szCs w:val="21"/>
+          <w:lang w:eastAsia="en-IN"/>
+        </w:rPr>
+        <w:t>C</w:t>
+      </w:r>
+      <w:r>
+        <w:rPr>
+          <w:bCs/>
+          <w:color w:val="222222"/>
+          <w:sz w:val="21"/>
+          <w:szCs w:val="21"/>
+          <w:lang w:eastAsia="en-IN"/>
+        </w:rPr>
+        <w:t xml:space="preserve">onfirmations, </w:t>
+      </w:r>
+      <w:r>
+        <w:rPr>
+          <w:bCs/>
+          <w:color w:val="222222"/>
+          <w:sz w:val="21"/>
+          <w:szCs w:val="21"/>
+          <w:lang w:eastAsia="en-IN"/>
+        </w:rPr>
+        <w:t>Block their Equipment for own p</w:t>
+      </w:r>
+      <w:r>
+        <w:rPr>
+          <w:bCs/>
+          <w:color w:val="222222"/>
+          <w:sz w:val="21"/>
+          <w:szCs w:val="21"/>
+          <w:lang w:eastAsia="en-IN"/>
+        </w:rPr>
+        <w:t>urpose,</w:t>
+      </w:r>
+      <w:r>
+        <w:rPr>
+          <w:bCs/>
+          <w:color w:val="222222"/>
+          <w:sz w:val="21"/>
+          <w:szCs w:val="21"/>
+          <w:lang w:eastAsia="en-IN"/>
+        </w:rPr>
+        <w:t xml:space="preserve"> add or remove d</w:t>
+      </w:r>
+      <w:r>
+        <w:rPr>
+          <w:bCs/>
+          <w:color w:val="222222"/>
+          <w:sz w:val="21"/>
+          <w:szCs w:val="21"/>
+          <w:lang w:eastAsia="en-IN"/>
+        </w:rPr>
+        <w:t>ri</w:t>
+      </w:r>
+      <w:r>
+        <w:rPr>
+          <w:bCs/>
+          <w:color w:val="222222"/>
+          <w:sz w:val="21"/>
+          <w:szCs w:val="21"/>
+          <w:lang w:eastAsia="en-IN"/>
+        </w:rPr>
+        <w:t>vers for their e</w:t>
+      </w:r>
+      <w:r>
+        <w:rPr>
+          <w:bCs/>
+          <w:color w:val="222222"/>
+          <w:sz w:val="21"/>
+          <w:szCs w:val="21"/>
+          <w:lang w:eastAsia="en-IN"/>
+        </w:rPr>
+        <w:t>quipment and GPS update.</w:t>
+      </w:r>
+    </w:p>
+    <w:p>
+      <w:pPr>
+        <w:shd w:val="clear" w:color="auto" w:fill="FFFFFF"/>
+        <w:rPr>
+          <w:color w:val="222222"/>
+          <w:sz w:val="21"/>
+          <w:szCs w:val="21"/>
+          <w:lang w:eastAsia="en-IN"/>
+        </w:rPr>
+      </w:pPr>
+      <w:r>
+        <w:rPr>
+          <w:b/>
+          <w:bCs/>
+          <w:color w:val="222222"/>
+          <w:sz w:val="21"/>
+          <w:szCs w:val="21"/>
+          <w:lang w:eastAsia="en-IN"/>
+        </w:rPr>
+        <w:t>Team Size</w:t>
+      </w:r>
+      <w:r>
+        <w:rPr>
+          <w:b/>
+          <w:bCs/>
+          <w:color w:val="222222"/>
+          <w:sz w:val="21"/>
+          <w:szCs w:val="21"/>
+          <w:lang w:eastAsia="en-IN"/>
+        </w:rPr>
+        <w:t xml:space="preserve"> </w:t>
+      </w:r>
+      <w:r>
+        <w:rPr>
+          <w:b/>
+          <w:bCs/>
+          <w:color w:val="222222"/>
+          <w:sz w:val="21"/>
+          <w:szCs w:val="21"/>
+          <w:lang w:eastAsia="en-IN"/>
+        </w:rPr>
+        <w:t xml:space="preserve">: </w:t>
+      </w:r>
+      <w:r>
+        <w:rPr>
+          <w:bCs/>
+          <w:color w:val="222222"/>
+          <w:sz w:val="21"/>
+          <w:szCs w:val="21"/>
+          <w:lang w:eastAsia="en-IN"/>
+        </w:rPr>
+        <w:t>3</w:t>
+      </w:r>
+      <w:r>
+        <w:rPr>
+          <w:color w:val="222222"/>
+          <w:sz w:val="21"/>
+          <w:szCs w:val="21"/>
+          <w:lang w:eastAsia="en-IN"/>
+        </w:rPr>
+        <w:t xml:space="preserve">. </w:t>
+      </w:r>
+      <w:r>
+        <w:rPr>
+          <w:b/>
+          <w:color w:val="222222"/>
+          <w:sz w:val="21"/>
+          <w:szCs w:val="21"/>
+          <w:lang w:eastAsia="en-IN"/>
+        </w:rPr>
+        <w:t>Duration</w:t>
+      </w:r>
+      <w:r>
+        <w:rPr>
+          <w:b/>
+          <w:color w:val="222222"/>
+          <w:sz w:val="21"/>
+          <w:szCs w:val="21"/>
+          <w:lang w:eastAsia="en-IN"/>
+        </w:rPr>
+        <w:t xml:space="preserve"> </w:t>
+      </w:r>
+      <w:r>
+        <w:rPr>
+          <w:b/>
+          <w:bCs/>
+          <w:color w:val="222222"/>
+          <w:sz w:val="21"/>
+          <w:szCs w:val="21"/>
+          <w:lang w:eastAsia="en-IN"/>
+        </w:rPr>
+        <w:t>:</w:t>
+      </w:r>
+      <w:r>
+        <w:rPr>
+          <w:color w:val="222222"/>
+          <w:sz w:val="21"/>
+          <w:szCs w:val="21"/>
+          <w:lang w:eastAsia="en-IN"/>
+        </w:rPr>
+        <w:t xml:space="preserve"> 4</w:t>
+      </w:r>
+      <w:r>
+        <w:rPr>
+          <w:color w:val="222222"/>
+          <w:sz w:val="21"/>
+          <w:szCs w:val="21"/>
+          <w:lang w:eastAsia="en-IN"/>
+        </w:rPr>
+        <w:t xml:space="preserve"> months</w:t>
+      </w:r>
+    </w:p>
+    <w:p>
+      <w:pPr>
+        <w:shd w:val="clear" w:color="auto" w:fill="FFFFFF"/>
+        <w:rPr>
+          <w:color w:val="222222"/>
+          <w:sz w:val="21"/>
+          <w:szCs w:val="21"/>
+          <w:lang w:eastAsia="en-IN"/>
+        </w:rPr>
+      </w:pPr>
+      <w:r>
+        <w:rPr>
+          <w:b/>
+          <w:bCs/>
+          <w:color w:val="222222"/>
+          <w:sz w:val="21"/>
+          <w:szCs w:val="21"/>
+          <w:lang w:eastAsia="en-IN"/>
+        </w:rPr>
+        <w:t>Role</w:t>
+      </w:r>
+      <w:r>
+        <w:rPr>
+          <w:b/>
+          <w:bCs/>
+          <w:color w:val="222222"/>
+          <w:sz w:val="21"/>
+          <w:szCs w:val="21"/>
+          <w:lang w:eastAsia="en-IN"/>
+        </w:rPr>
+        <w:t xml:space="preserve"> </w:t>
+      </w:r>
+      <w:r>
+        <w:rPr>
+          <w:b/>
+          <w:bCs/>
+          <w:color w:val="222222"/>
+          <w:sz w:val="21"/>
+          <w:szCs w:val="21"/>
+          <w:lang w:eastAsia="en-IN"/>
+        </w:rPr>
+        <w:t>:</w:t>
+      </w:r>
+      <w:r>
+        <w:rPr>
+          <w:color w:val="222222"/>
+          <w:sz w:val="21"/>
+          <w:szCs w:val="21"/>
+          <w:lang w:eastAsia="en-IN"/>
+        </w:rPr>
+        <w:t xml:space="preserve"> </w:t>
+      </w:r>
+      <w:r>
+        <w:rPr>
+          <w:color w:val="222222"/>
+          <w:sz w:val="21"/>
+          <w:szCs w:val="21"/>
+          <w:lang w:eastAsia="en-IN"/>
+        </w:rPr>
+        <w:t>Both Front End and Back End Support</w:t>
       </w:r>
       <w:r>
         <w:rPr>
@@ -1769,84 +2090,6 @@
           <w:lang w:eastAsia="en-IN"/>
         </w:rPr>
         <w:t>.</w:t>
-      </w:r>
-      <w:r>
-        <w:rPr>
-          <w:color w:val="222222"/>
-          <w:sz w:val="21"/>
-          <w:szCs w:val="21"/>
-          <w:lang w:eastAsia="en-IN"/>
-        </w:rPr>
-        <w:t xml:space="preserve">                               </w:t>
-      </w:r>
-      <w:r>
-        <w:rPr>
-          <w:color w:val="222222"/>
-          <w:sz w:val="21"/>
-          <w:szCs w:val="21"/>
-          <w:lang w:eastAsia="en-IN"/>
-        </w:rPr>
-        <w:t xml:space="preserve"> </w:t>
-      </w:r>
-      <w:r>
-        <w:rPr>
-          <w:b/>
-          <w:color w:val="222222"/>
-          <w:sz w:val="21"/>
-          <w:szCs w:val="21"/>
-          <w:lang w:eastAsia="en-IN"/>
-        </w:rPr>
-        <w:t>IDE</w:t>
-      </w:r>
-      <w:r>
-        <w:rPr>
-          <w:b/>
-          <w:color w:val="222222"/>
-          <w:sz w:val="21"/>
-          <w:szCs w:val="21"/>
-          <w:lang w:eastAsia="en-IN"/>
-        </w:rPr>
-        <w:t xml:space="preserve"> Used</w:t>
-      </w:r>
-      <w:r>
-        <w:rPr>
-          <w:b/>
-          <w:bCs/>
-          <w:color w:val="222222"/>
-          <w:sz w:val="21"/>
-          <w:szCs w:val="21"/>
-          <w:lang w:eastAsia="en-IN"/>
-        </w:rPr>
-        <w:t xml:space="preserve"> </w:t>
-      </w:r>
-      <w:r>
-        <w:rPr>
-          <w:b/>
-          <w:bCs/>
-          <w:color w:val="222222"/>
-          <w:sz w:val="21"/>
-          <w:szCs w:val="21"/>
-          <w:lang w:eastAsia="en-IN"/>
-        </w:rPr>
-        <w:t>:</w:t>
-      </w:r>
-      <w:r>
-        <w:rPr>
-          <w:color w:val="222222"/>
-          <w:sz w:val="21"/>
-          <w:szCs w:val="21"/>
-          <w:lang w:eastAsia="en-IN"/>
-        </w:rPr>
-        <w:t xml:space="preserve"> Android Studio</w:t>
-      </w:r>
-      <w:r>
-        <w:rPr>
-          <w:color w:val="222222"/>
-          <w:sz w:val="21"/>
-          <w:szCs w:val="21"/>
-          <w:lang w:eastAsia="en-IN"/>
-        </w:rPr>
-        <w:t xml:space="preserve"> </w:t>
       </w:r>
     </w:p>
     <w:p>
@@ -1854,317 +2097,107 @@
         <w:shd w:val="clear" w:color="auto" w:fill="FFFFFF"/>
         <w:spacing w:after="120"/>
         <w:rPr>
-          <w:b/>
-          <w:bCs/>
-          <w:color w:val="222222"/>
-          <w:sz w:val="21"/>
-          <w:szCs w:val="21"/>
-          <w:lang w:eastAsia="en-IN"/>
-        </w:rPr>
-      </w:pPr>
-      <w:r>
-        <w:rPr>
-          <w:b/>
-          <w:bCs/>
-          <w:color w:val="222222"/>
-          <w:sz w:val="21"/>
-          <w:szCs w:val="21"/>
-          <w:lang w:eastAsia="en-IN"/>
-        </w:rPr>
-        <w:t>API Used</w:t>
-      </w:r>
-      <w:r>
-        <w:rPr>
-          <w:b/>
-          <w:bCs/>
-          <w:color w:val="222222"/>
-          <w:sz w:val="21"/>
-          <w:szCs w:val="21"/>
-          <w:lang w:eastAsia="en-IN"/>
-        </w:rPr>
-        <w:t xml:space="preserve">    </w:t>
-      </w:r>
-      <w:r>
-        <w:rPr>
-          <w:b/>
-          <w:bCs/>
-          <w:color w:val="222222"/>
-          <w:sz w:val="21"/>
-          <w:szCs w:val="21"/>
-          <w:lang w:eastAsia="en-IN"/>
-        </w:rPr>
-        <w:t>:</w:t>
-      </w:r>
-      <w:r>
-        <w:rPr>
-          <w:b/>
-          <w:bCs/>
-          <w:color w:val="222222"/>
-          <w:sz w:val="21"/>
-          <w:szCs w:val="21"/>
-          <w:lang w:eastAsia="en-IN"/>
-        </w:rPr>
-        <w:t xml:space="preserve">    </w:t>
-      </w:r>
-      <w:r>
-        <w:rPr>
-          <w:bCs/>
-          <w:color w:val="222222"/>
-          <w:sz w:val="21"/>
-          <w:szCs w:val="21"/>
-          <w:lang w:eastAsia="en-IN"/>
-        </w:rPr>
-        <w:t xml:space="preserve">Google Map </w:t>
-      </w:r>
-      <w:proofErr w:type="spellStart"/>
-      <w:r>
-        <w:rPr>
-          <w:bCs/>
-          <w:color w:val="222222"/>
-          <w:sz w:val="21"/>
-          <w:szCs w:val="21"/>
-          <w:lang w:eastAsia="en-IN"/>
-        </w:rPr>
-        <w:t>Api</w:t>
-      </w:r>
-      <w:proofErr w:type="spellEnd"/>
-      <w:r>
-        <w:rPr>
-          <w:bCs/>
-          <w:color w:val="222222"/>
-          <w:sz w:val="21"/>
-          <w:szCs w:val="21"/>
-          <w:lang w:eastAsia="en-IN"/>
-        </w:rPr>
-        <w:t xml:space="preserve">, Geo Reverse Coding, Twitter </w:t>
-      </w:r>
-      <w:proofErr w:type="spellStart"/>
-      <w:r>
-        <w:rPr>
-          <w:bCs/>
-          <w:color w:val="222222"/>
-          <w:sz w:val="21"/>
-          <w:szCs w:val="21"/>
-          <w:lang w:eastAsia="en-IN"/>
-        </w:rPr>
-        <w:t>Crashlytics</w:t>
-      </w:r>
-      <w:proofErr w:type="spellEnd"/>
-      <w:r>
-        <w:rPr>
-          <w:bCs/>
-          <w:color w:val="222222"/>
-          <w:sz w:val="21"/>
-          <w:szCs w:val="21"/>
-          <w:lang w:eastAsia="en-IN"/>
-        </w:rPr>
-        <w:t xml:space="preserve"> ,</w:t>
-      </w:r>
-      <w:r>
-        <w:rPr>
-          <w:bCs/>
-          <w:color w:val="222222"/>
-          <w:sz w:val="21"/>
-          <w:szCs w:val="21"/>
-          <w:lang w:eastAsia="en-IN"/>
-        </w:rPr>
-        <w:t xml:space="preserve"> </w:t>
-      </w:r>
-      <w:r>
-        <w:rPr>
-          <w:bCs/>
-          <w:color w:val="222222"/>
-          <w:sz w:val="21"/>
-          <w:szCs w:val="21"/>
-          <w:lang w:eastAsia="en-IN"/>
-        </w:rPr>
-        <w:t xml:space="preserve">SMS </w:t>
-      </w:r>
-      <w:proofErr w:type="spellStart"/>
-      <w:r>
-        <w:rPr>
-          <w:bCs/>
-          <w:color w:val="222222"/>
-          <w:sz w:val="21"/>
-          <w:szCs w:val="21"/>
-          <w:lang w:eastAsia="en-IN"/>
-        </w:rPr>
-        <w:t>Api</w:t>
-      </w:r>
-      <w:proofErr w:type="spellEnd"/>
-      <w:r>
-        <w:rPr>
-          <w:bCs/>
-          <w:color w:val="222222"/>
-          <w:sz w:val="21"/>
-          <w:szCs w:val="21"/>
-          <w:lang w:eastAsia="en-IN"/>
-        </w:rPr>
-        <w:t>,</w:t>
-      </w:r>
+          <w:color w:val="222222"/>
+          <w:sz w:val="21"/>
+          <w:szCs w:val="21"/>
+          <w:lang w:eastAsia="en-IN"/>
+        </w:rPr>
+      </w:pPr>
     </w:p>
     <w:p>
       <w:pPr>
         <w:shd w:val="clear" w:color="auto" w:fill="FFFFFF"/>
         <w:spacing w:after="120"/>
         <w:rPr>
-          <w:color w:val="222222"/>
-          <w:sz w:val="21"/>
-          <w:szCs w:val="21"/>
-          <w:lang w:eastAsia="en-IN"/>
-        </w:rPr>
-      </w:pPr>
-      <w:r>
-        <w:rPr>
-          <w:b/>
-          <w:bCs/>
-          <w:color w:val="222222"/>
-          <w:sz w:val="21"/>
-          <w:szCs w:val="21"/>
-          <w:lang w:eastAsia="en-IN"/>
-        </w:rPr>
-        <w:t>Description: </w:t>
-      </w:r>
-      <w:r>
-        <w:rPr>
-          <w:b/>
-          <w:bCs/>
-          <w:color w:val="222222"/>
-          <w:sz w:val="21"/>
-          <w:szCs w:val="21"/>
-          <w:lang w:eastAsia="en-IN"/>
-        </w:rPr>
-        <w:t xml:space="preserve"> </w:t>
-      </w:r>
-      <w:r>
-        <w:rPr>
-          <w:bCs/>
-          <w:color w:val="222222"/>
-          <w:sz w:val="21"/>
-          <w:szCs w:val="21"/>
-          <w:lang w:eastAsia="en-IN"/>
-        </w:rPr>
-        <w:t xml:space="preserve">A </w:t>
-      </w:r>
-      <w:r>
-        <w:rPr>
-          <w:bCs/>
-          <w:color w:val="222222"/>
-          <w:sz w:val="21"/>
-          <w:szCs w:val="21"/>
-          <w:lang w:eastAsia="en-IN"/>
-        </w:rPr>
-        <w:t>Android App which allows the farmers to rent their equipment</w:t>
-      </w:r>
-      <w:r>
-        <w:rPr>
-          <w:bCs/>
-          <w:color w:val="222222"/>
-          <w:sz w:val="21"/>
-          <w:szCs w:val="21"/>
-          <w:lang w:eastAsia="en-IN"/>
-        </w:rPr>
-        <w:t xml:space="preserve"> or Book other</w:t>
-      </w:r>
-      <w:r>
-        <w:rPr>
-          <w:bCs/>
-          <w:color w:val="222222"/>
-          <w:sz w:val="21"/>
-          <w:szCs w:val="21"/>
-          <w:lang w:eastAsia="en-IN"/>
-        </w:rPr>
-        <w:t>’</w:t>
-      </w:r>
-      <w:r>
-        <w:rPr>
-          <w:bCs/>
-          <w:color w:val="222222"/>
-          <w:sz w:val="21"/>
-          <w:szCs w:val="21"/>
-          <w:lang w:eastAsia="en-IN"/>
-        </w:rPr>
-        <w:t xml:space="preserve">s </w:t>
-      </w:r>
-      <w:r>
-        <w:rPr>
-          <w:bCs/>
-          <w:color w:val="222222"/>
-          <w:sz w:val="21"/>
-          <w:szCs w:val="21"/>
-          <w:lang w:eastAsia="en-IN"/>
-        </w:rPr>
-        <w:t>Equipment</w:t>
-      </w:r>
-      <w:r>
-        <w:rPr>
-          <w:bCs/>
-          <w:color w:val="222222"/>
-          <w:sz w:val="21"/>
-          <w:szCs w:val="21"/>
-          <w:lang w:eastAsia="en-IN"/>
-        </w:rPr>
-        <w:t xml:space="preserve"> with the features of </w:t>
-      </w:r>
-      <w:r>
-        <w:rPr>
-          <w:bCs/>
-          <w:color w:val="222222"/>
-          <w:sz w:val="21"/>
-          <w:szCs w:val="21"/>
-          <w:lang w:eastAsia="en-IN"/>
-        </w:rPr>
-        <w:t xml:space="preserve">Google Map, </w:t>
-      </w:r>
-      <w:r>
-        <w:rPr>
-          <w:bCs/>
-          <w:color w:val="222222"/>
-          <w:sz w:val="21"/>
-          <w:szCs w:val="21"/>
-          <w:lang w:eastAsia="en-IN"/>
-        </w:rPr>
-        <w:t>Equipment Tracking,</w:t>
-      </w:r>
-      <w:r>
-        <w:rPr>
-          <w:bCs/>
-          <w:color w:val="222222"/>
-          <w:sz w:val="21"/>
-          <w:szCs w:val="21"/>
-          <w:lang w:eastAsia="en-IN"/>
-        </w:rPr>
-        <w:t xml:space="preserve"> SMS confirmations, </w:t>
-      </w:r>
-      <w:r>
-        <w:rPr>
-          <w:bCs/>
-          <w:color w:val="222222"/>
-          <w:sz w:val="21"/>
-          <w:szCs w:val="21"/>
-          <w:lang w:eastAsia="en-IN"/>
-        </w:rPr>
-        <w:t>Block their Equipment for Own Purpose,</w:t>
-      </w:r>
-      <w:r>
-        <w:rPr>
-          <w:bCs/>
-          <w:color w:val="222222"/>
-          <w:sz w:val="21"/>
-          <w:szCs w:val="21"/>
-          <w:lang w:eastAsia="en-IN"/>
-        </w:rPr>
-        <w:t xml:space="preserve"> Add or remove Dri</w:t>
-      </w:r>
-      <w:r>
-        <w:rPr>
-          <w:bCs/>
-          <w:color w:val="222222"/>
-          <w:sz w:val="21"/>
-          <w:szCs w:val="21"/>
-          <w:lang w:eastAsia="en-IN"/>
-        </w:rPr>
-        <w:t>vers for their Equipment and GPS update.</w:t>
+          <w:b/>
+          <w:color w:val="222222"/>
+          <w:sz w:val="23"/>
+          <w:szCs w:val="23"/>
+          <w:lang w:eastAsia="en-IN"/>
+        </w:rPr>
+      </w:pPr>
+      <w:r>
+        <w:rPr>
+          <w:b/>
+          <w:bCs/>
+          <w:color w:val="222222"/>
+          <w:sz w:val="23"/>
+          <w:szCs w:val="23"/>
+          <w:lang w:eastAsia="en-IN"/>
+        </w:rPr>
+        <w:t>2</w:t>
+      </w:r>
+      <w:r>
+        <w:rPr>
+          <w:b/>
+          <w:bCs/>
+          <w:color w:val="222222"/>
+          <w:sz w:val="23"/>
+          <w:szCs w:val="23"/>
+          <w:lang w:eastAsia="en-IN"/>
+        </w:rPr>
+        <w:t xml:space="preserve">. </w:t>
+      </w:r>
+      <w:r>
+        <w:rPr>
+          <w:b/>
+          <w:bCs/>
+          <w:color w:val="222222"/>
+          <w:szCs w:val="23"/>
+          <w:lang w:eastAsia="en-IN"/>
+        </w:rPr>
+        <w:t>Title</w:t>
+      </w:r>
+      <w:r>
+        <w:rPr>
+          <w:b/>
+          <w:bCs/>
+          <w:color w:val="222222"/>
+          <w:sz w:val="23"/>
+          <w:szCs w:val="23"/>
+          <w:lang w:eastAsia="en-IN"/>
+        </w:rPr>
+        <w:t xml:space="preserve">: </w:t>
+      </w:r>
+      <w:r>
+        <w:rPr>
+          <w:b/>
+          <w:color w:val="222222"/>
+          <w:sz w:val="23"/>
+          <w:szCs w:val="23"/>
+          <w:lang w:eastAsia="en-IN"/>
+        </w:rPr>
+        <w:t xml:space="preserve">AECDROID- A Next Gen Student </w:t>
+      </w:r>
+      <w:r>
+        <w:rPr>
+          <w:b/>
+          <w:color w:val="222222"/>
+          <w:sz w:val="23"/>
+          <w:szCs w:val="23"/>
+          <w:lang w:eastAsia="en-IN"/>
+        </w:rPr>
+        <w:t>Information</w:t>
+      </w:r>
+      <w:r>
+        <w:rPr>
+          <w:b/>
+          <w:color w:val="222222"/>
+          <w:sz w:val="23"/>
+          <w:szCs w:val="23"/>
+          <w:lang w:eastAsia="en-IN"/>
+        </w:rPr>
+        <w:t xml:space="preserve"> System</w:t>
+      </w:r>
+      <w:r>
+        <w:rPr>
+          <w:b/>
+          <w:color w:val="222222"/>
+          <w:sz w:val="23"/>
+          <w:szCs w:val="23"/>
+          <w:lang w:eastAsia="en-IN"/>
+        </w:rPr>
+        <w:t xml:space="preserve"> (Final Year Project)</w:t>
       </w:r>
     </w:p>
     <w:p>
@@ -2181,62 +2214,92 @@
       <w:r>
         <w:rPr>
           <w:b/>
-          <w:bCs/>
-          <w:color w:val="222222"/>
-          <w:sz w:val="21"/>
-          <w:szCs w:val="21"/>
-          <w:lang w:eastAsia="en-IN"/>
-        </w:rPr>
-        <w:t>Team Size</w:t>
-      </w:r>
-      <w:r>
-        <w:rPr>
-          <w:b/>
-          <w:bCs/>
-          <w:color w:val="222222"/>
-          <w:sz w:val="21"/>
-          <w:szCs w:val="21"/>
-          <w:lang w:eastAsia="en-IN"/>
-        </w:rPr>
-        <w:t xml:space="preserve">: </w:t>
-      </w:r>
-      <w:r>
-        <w:rPr>
-          <w:bCs/>
-          <w:color w:val="222222"/>
-          <w:sz w:val="21"/>
-          <w:szCs w:val="21"/>
-          <w:lang w:eastAsia="en-IN"/>
-        </w:rPr>
-        <w:t>3</w:t>
-      </w:r>
-      <w:r>
-        <w:rPr>
-          <w:color w:val="222222"/>
-          <w:sz w:val="21"/>
-          <w:szCs w:val="21"/>
-          <w:lang w:eastAsia="en-IN"/>
-        </w:rPr>
-        <w:t xml:space="preserve">. </w:t>
-      </w:r>
-      <w:r>
-        <w:rPr>
-          <w:b/>
-          <w:color w:val="222222"/>
-          <w:sz w:val="21"/>
-          <w:szCs w:val="21"/>
-          <w:lang w:eastAsia="en-IN"/>
-        </w:rPr>
-        <w:t>Duration</w:t>
-      </w:r>
-      <w:r>
-        <w:rPr>
-          <w:color w:val="222222"/>
-          <w:sz w:val="21"/>
-          <w:szCs w:val="21"/>
-          <w:lang w:eastAsia="en-IN"/>
-        </w:rPr>
-        <w:t>: 2 months</w:t>
+          <w:color w:val="222222"/>
+          <w:szCs w:val="23"/>
+          <w:lang w:eastAsia="en-IN"/>
+        </w:rPr>
+        <w:t xml:space="preserve">Programming </w:t>
+      </w:r>
+      <w:r>
+        <w:rPr>
+          <w:b/>
+          <w:bCs/>
+          <w:color w:val="222222"/>
+          <w:sz w:val="21"/>
+          <w:szCs w:val="21"/>
+          <w:lang w:eastAsia="en-IN"/>
+        </w:rPr>
+        <w:t>Language</w:t>
+      </w:r>
+      <w:r>
+        <w:rPr>
+          <w:b/>
+          <w:bCs/>
+          <w:color w:val="222222"/>
+          <w:sz w:val="21"/>
+          <w:szCs w:val="21"/>
+          <w:lang w:eastAsia="en-IN"/>
+        </w:rPr>
+        <w:t xml:space="preserve"> </w:t>
+      </w:r>
+      <w:r>
+        <w:rPr>
+          <w:b/>
+          <w:bCs/>
+          <w:color w:val="222222"/>
+          <w:sz w:val="21"/>
+          <w:szCs w:val="21"/>
+          <w:lang w:eastAsia="en-IN"/>
+        </w:rPr>
+        <w:t>: </w:t>
+      </w:r>
+      <w:r>
+        <w:rPr>
+          <w:bCs/>
+          <w:color w:val="222222"/>
+          <w:sz w:val="21"/>
+          <w:szCs w:val="21"/>
+          <w:lang w:eastAsia="en-IN"/>
+        </w:rPr>
+        <w:t xml:space="preserve">PhP, MySQL, </w:t>
+      </w:r>
+      <w:r>
+        <w:rPr>
+          <w:color w:val="222222"/>
+          <w:sz w:val="21"/>
+          <w:szCs w:val="21"/>
+          <w:lang w:eastAsia="en-IN"/>
+        </w:rPr>
+        <w:t xml:space="preserve">JAVA, and SQLite. </w:t>
+      </w:r>
+      <w:r>
+        <w:rPr>
+          <w:b/>
+          <w:color w:val="222222"/>
+          <w:sz w:val="21"/>
+          <w:szCs w:val="21"/>
+          <w:lang w:eastAsia="en-IN"/>
+        </w:rPr>
+        <w:t>IDE</w:t>
+      </w:r>
+      <w:r>
+        <w:rPr>
+          <w:b/>
+          <w:color w:val="222222"/>
+          <w:sz w:val="21"/>
+          <w:szCs w:val="21"/>
+          <w:lang w:eastAsia="en-IN"/>
+        </w:rPr>
+        <w:t xml:space="preserve"> Used</w:t>
+      </w:r>
+      <w:r>
+        <w:rPr>
+          <w:color w:val="222222"/>
+          <w:sz w:val="21"/>
+          <w:szCs w:val="21"/>
+          <w:lang w:eastAsia="en-IN"/>
+        </w:rPr>
+        <w:t xml:space="preserve">: Android Studio </w:t>
       </w:r>
     </w:p>
     <w:p>
@@ -2259,6 +2322,161 @@
           <w:szCs w:val="21"/>
           <w:lang w:eastAsia="en-IN"/>
         </w:rPr>
+        <w:t>Description: </w:t>
+      </w:r>
+      <w:r>
+        <w:rPr>
+          <w:b/>
+          <w:bCs/>
+          <w:color w:val="222222"/>
+          <w:sz w:val="21"/>
+          <w:szCs w:val="21"/>
+          <w:lang w:eastAsia="en-IN"/>
+        </w:rPr>
+        <w:t xml:space="preserve"> </w:t>
+      </w:r>
+      <w:r>
+        <w:rPr>
+          <w:bCs/>
+          <w:color w:val="222222"/>
+          <w:sz w:val="21"/>
+          <w:szCs w:val="21"/>
+          <w:lang w:eastAsia="en-IN"/>
+        </w:rPr>
+        <w:t xml:space="preserve">To bring a fully paper less </w:t>
+      </w:r>
+      <w:r>
+        <w:rPr>
+          <w:color w:val="222222"/>
+          <w:sz w:val="21"/>
+          <w:szCs w:val="21"/>
+          <w:lang w:eastAsia="en-IN"/>
+        </w:rPr>
+        <w:t>Student Management System with student detail database, Attendance reporting (Android App), notification to parents (Android App) and more features to be added.</w:t>
+      </w:r>
+    </w:p>
+    <w:p>
+      <w:pPr>
+        <w:shd w:val="clear" w:color="auto" w:fill="FFFFFF"/>
+        <w:rPr>
+          <w:color w:val="222222"/>
+          <w:sz w:val="21"/>
+          <w:szCs w:val="21"/>
+          <w:lang w:eastAsia="en-IN"/>
+        </w:rPr>
+      </w:pPr>
+      <w:r>
+        <w:rPr>
+          <w:b/>
+          <w:bCs/>
+          <w:color w:val="222222"/>
+          <w:sz w:val="21"/>
+          <w:szCs w:val="21"/>
+          <w:lang w:eastAsia="en-IN"/>
+        </w:rPr>
+        <w:t>Team Size</w:t>
+      </w:r>
+      <w:r>
+        <w:rPr>
+          <w:b/>
+          <w:bCs/>
+          <w:color w:val="222222"/>
+          <w:sz w:val="21"/>
+          <w:szCs w:val="21"/>
+          <w:lang w:eastAsia="en-IN"/>
+        </w:rPr>
+        <w:t xml:space="preserve"> </w:t>
+      </w:r>
+      <w:r>
+        <w:rPr>
+          <w:b/>
+          <w:bCs/>
+          <w:color w:val="222222"/>
+          <w:sz w:val="21"/>
+          <w:szCs w:val="21"/>
+          <w:lang w:eastAsia="en-IN"/>
+        </w:rPr>
+        <w:t xml:space="preserve">: </w:t>
+      </w:r>
+      <w:r>
+        <w:rPr>
+          <w:bCs/>
+          <w:color w:val="222222"/>
+          <w:sz w:val="21"/>
+          <w:szCs w:val="21"/>
+          <w:lang w:eastAsia="en-IN"/>
+        </w:rPr>
+        <w:t>2</w:t>
+      </w:r>
+      <w:r>
+        <w:rPr>
+          <w:color w:val="222222"/>
+          <w:sz w:val="21"/>
+          <w:szCs w:val="21"/>
+          <w:lang w:eastAsia="en-IN"/>
+        </w:rPr>
+        <w:t xml:space="preserve">. </w:t>
+      </w:r>
+      <w:r>
+        <w:rPr>
+          <w:b/>
+          <w:color w:val="222222"/>
+          <w:sz w:val="21"/>
+          <w:szCs w:val="21"/>
+          <w:lang w:eastAsia="en-IN"/>
+        </w:rPr>
+        <w:t>Duration</w:t>
+      </w:r>
+      <w:r>
+        <w:rPr>
+          <w:b/>
+          <w:color w:val="222222"/>
+          <w:sz w:val="21"/>
+          <w:szCs w:val="21"/>
+          <w:lang w:eastAsia="en-IN"/>
+        </w:rPr>
+        <w:t xml:space="preserve"> </w:t>
+      </w:r>
+      <w:r>
+        <w:rPr>
+          <w:b/>
+          <w:bCs/>
+          <w:color w:val="222222"/>
+          <w:sz w:val="21"/>
+          <w:szCs w:val="21"/>
+          <w:lang w:eastAsia="en-IN"/>
+        </w:rPr>
+        <w:t>:</w:t>
+      </w:r>
+      <w:r>
+        <w:rPr>
+          <w:color w:val="222222"/>
+          <w:sz w:val="21"/>
+          <w:szCs w:val="21"/>
+          <w:lang w:eastAsia="en-IN"/>
+        </w:rPr>
+        <w:t xml:space="preserve"> 2 months</w:t>
+      </w:r>
+    </w:p>
+    <w:p>
+      <w:pPr>
+        <w:shd w:val="clear" w:color="auto" w:fill="FFFFFF"/>
+        <w:rPr>
+          <w:color w:val="222222"/>
+          <w:sz w:val="21"/>
+          <w:szCs w:val="21"/>
+          <w:lang w:eastAsia="en-IN"/>
+        </w:rPr>
+      </w:pPr>
+      <w:r>
+        <w:rPr>
+          <w:b/>
+          <w:bCs/>
+          <w:color w:val="222222"/>
+          <w:sz w:val="21"/>
+          <w:szCs w:val="21"/>
+          <w:lang w:eastAsia="en-IN"/>
+        </w:rPr>
         <w:t>Role</w:t>
       </w:r>
       <w:r>
@@ -2279,6 +2497,18 @@
         </w:rPr>
         <w:t xml:space="preserve"> Layout Designing, Database design and support.</w:t>
       </w:r>
+    </w:p>
+    <w:p>
+      <w:pPr>
+        <w:jc w:val="both"/>
+        <w:rPr>
+          <w:b/>
+          <w:bCs/>
+          <w:sz w:val="22"/>
+          <w:szCs w:val="22"/>
+          <w:highlight w:val="lightGray"/>
+        </w:rPr>
+      </w:pPr>
     </w:p>
     <w:p>
       <w:pPr>
@@ -2286,11 +2516,74 @@
         <w:spacing w:after="120"/>
         <w:rPr>
           <w:color w:val="222222"/>
-          <w:sz w:val="21"/>
-          <w:szCs w:val="21"/>
-          <w:lang w:eastAsia="en-IN"/>
-        </w:rPr>
-      </w:pPr>
+          <w:sz w:val="23"/>
+          <w:szCs w:val="23"/>
+          <w:lang w:eastAsia="en-IN"/>
+        </w:rPr>
+      </w:pPr>
+      <w:r>
+        <w:rPr>
+          <w:b/>
+          <w:bCs/>
+          <w:color w:val="222222"/>
+          <w:sz w:val="23"/>
+          <w:szCs w:val="23"/>
+          <w:lang w:eastAsia="en-IN"/>
+        </w:rPr>
+        <w:t>3</w:t>
+      </w:r>
+      <w:r>
+        <w:rPr>
+          <w:b/>
+          <w:bCs/>
+          <w:color w:val="222222"/>
+          <w:sz w:val="23"/>
+          <w:szCs w:val="23"/>
+          <w:lang w:eastAsia="en-IN"/>
+        </w:rPr>
+        <w:t xml:space="preserve">. </w:t>
+      </w:r>
+      <w:r>
+        <w:rPr>
+          <w:b/>
+          <w:bCs/>
+          <w:color w:val="222222"/>
+          <w:szCs w:val="23"/>
+          <w:lang w:eastAsia="en-IN"/>
+        </w:rPr>
+        <w:t>Title</w:t>
+      </w:r>
+      <w:r>
+        <w:rPr>
+          <w:b/>
+          <w:bCs/>
+          <w:color w:val="222222"/>
+          <w:sz w:val="23"/>
+          <w:szCs w:val="23"/>
+          <w:lang w:eastAsia="en-IN"/>
+        </w:rPr>
+        <w:t xml:space="preserve">: </w:t>
+      </w:r>
+      <w:r>
+        <w:rPr>
+          <w:b/>
+          <w:color w:val="222222"/>
+          <w:sz w:val="23"/>
+          <w:szCs w:val="23"/>
+          <w:lang w:eastAsia="en-IN"/>
+        </w:rPr>
+        <w:t>CHENNAI FLOOD HELP</w:t>
+      </w:r>
+      <w:r>
+        <w:rPr>
+          <w:b/>
+          <w:color w:val="222222"/>
+          <w:sz w:val="23"/>
+          <w:szCs w:val="23"/>
+          <w:lang w:eastAsia="en-IN"/>
+        </w:rPr>
+        <w:t>.</w:t>
+      </w:r>
     </w:p>
     <w:p>
       <w:pPr>
@@ -2298,73 +2591,60 @@
         <w:spacing w:after="120"/>
         <w:rPr>
           <w:color w:val="222222"/>
-          <w:sz w:val="23"/>
-          <w:szCs w:val="23"/>
-          <w:lang w:eastAsia="en-IN"/>
-        </w:rPr>
-      </w:pPr>
-      <w:r>
-        <w:rPr>
-          <w:b/>
-          <w:bCs/>
-          <w:color w:val="222222"/>
-          <w:sz w:val="23"/>
-          <w:szCs w:val="23"/>
-          <w:lang w:eastAsia="en-IN"/>
-        </w:rPr>
-        <w:t>2</w:t>
-      </w:r>
-      <w:r>
-        <w:rPr>
-          <w:b/>
-          <w:bCs/>
-          <w:color w:val="222222"/>
-          <w:sz w:val="23"/>
-          <w:szCs w:val="23"/>
-          <w:lang w:eastAsia="en-IN"/>
-        </w:rPr>
-        <w:t xml:space="preserve">. </w:t>
-      </w:r>
-      <w:r>
-        <w:rPr>
-          <w:b/>
-          <w:bCs/>
-          <w:color w:val="222222"/>
-          <w:szCs w:val="23"/>
-          <w:lang w:eastAsia="en-IN"/>
-        </w:rPr>
-        <w:t>Title</w:t>
-      </w:r>
-      <w:r>
-        <w:rPr>
-          <w:b/>
-          <w:bCs/>
-          <w:color w:val="222222"/>
-          <w:sz w:val="23"/>
-          <w:szCs w:val="23"/>
-          <w:lang w:eastAsia="en-IN"/>
-        </w:rPr>
-        <w:t xml:space="preserve">: </w:t>
-      </w:r>
-      <w:r>
-        <w:rPr>
-          <w:b/>
-          <w:color w:val="222222"/>
-          <w:sz w:val="23"/>
-          <w:szCs w:val="23"/>
-          <w:lang w:eastAsia="en-IN"/>
-        </w:rPr>
-        <w:t>CHENNAI FLOOD HELP</w:t>
-      </w:r>
-      <w:r>
-        <w:rPr>
-          <w:b/>
-          <w:color w:val="222222"/>
-          <w:sz w:val="23"/>
-          <w:szCs w:val="23"/>
-          <w:lang w:eastAsia="en-IN"/>
-        </w:rPr>
-        <w:t>.</w:t>
+          <w:sz w:val="21"/>
+          <w:szCs w:val="21"/>
+          <w:lang w:eastAsia="en-IN"/>
+        </w:rPr>
+      </w:pPr>
+      <w:r>
+        <w:rPr>
+          <w:b/>
+          <w:color w:val="222222"/>
+          <w:sz w:val="21"/>
+          <w:szCs w:val="21"/>
+          <w:lang w:eastAsia="en-IN"/>
+        </w:rPr>
+        <w:t>IDE</w:t>
+      </w:r>
+      <w:r>
+        <w:rPr>
+          <w:b/>
+          <w:color w:val="222222"/>
+          <w:sz w:val="21"/>
+          <w:szCs w:val="21"/>
+          <w:lang w:eastAsia="en-IN"/>
+        </w:rPr>
+        <w:t xml:space="preserve"> Used</w:t>
+      </w:r>
+      <w:r>
+        <w:rPr>
+          <w:b/>
+          <w:color w:val="222222"/>
+          <w:sz w:val="21"/>
+          <w:szCs w:val="21"/>
+          <w:lang w:eastAsia="en-IN"/>
+        </w:rPr>
+        <w:t xml:space="preserve"> </w:t>
+      </w:r>
+      <w:r>
+        <w:rPr>
+          <w:b/>
+          <w:bCs/>
+          <w:color w:val="222222"/>
+          <w:sz w:val="21"/>
+          <w:szCs w:val="21"/>
+          <w:lang w:eastAsia="en-IN"/>
+        </w:rPr>
+        <w:t>:</w:t>
+      </w:r>
+      <w:r>
+        <w:rPr>
+          <w:color w:val="222222"/>
+          <w:sz w:val="21"/>
+          <w:szCs w:val="21"/>
+          <w:lang w:eastAsia="en-IN"/>
+        </w:rPr>
+        <w:t xml:space="preserve"> MIT APP INVENTOR (Online Tool)</w:t>
       </w:r>
     </w:p>
     <w:p>
@@ -2381,25 +2661,29 @@
       <w:r>
         <w:rPr>
           <w:b/>
-          <w:color w:val="222222"/>
-          <w:sz w:val="21"/>
-          <w:szCs w:val="21"/>
-          <w:lang w:eastAsia="en-IN"/>
-        </w:rPr>
-        <w:t>IDE</w:t>
-      </w:r>
-      <w:r>
-        <w:rPr>
-          <w:b/>
-          <w:color w:val="222222"/>
-          <w:sz w:val="21"/>
-          <w:szCs w:val="21"/>
-          <w:lang w:eastAsia="en-IN"/>
-        </w:rPr>
-        <w:t xml:space="preserve"> Used</w:t>
-      </w:r>
-      <w:r>
-        <w:rPr>
+          <w:bCs/>
+          <w:color w:val="222222"/>
+          <w:sz w:val="21"/>
+          <w:szCs w:val="21"/>
+          <w:lang w:eastAsia="en-IN"/>
+        </w:rPr>
+        <w:t>Description</w:t>
+      </w:r>
+      <w:r>
+        <w:rPr>
+          <w:b/>
+          <w:bCs/>
+          <w:color w:val="222222"/>
+          <w:sz w:val="21"/>
+          <w:szCs w:val="21"/>
+          <w:lang w:eastAsia="en-IN"/>
+        </w:rPr>
+        <w:t xml:space="preserve"> </w:t>
+      </w:r>
+      <w:r>
+        <w:rPr>
+          <w:b/>
+          <w:bCs/>
           <w:color w:val="222222"/>
           <w:sz w:val="21"/>
           <w:szCs w:val="21"/>
@@ -2409,15 +2693,49 @@
       </w:r>
       <w:r>
         <w:rPr>
-          <w:color w:val="222222"/>
-          <w:sz w:val="21"/>
-          <w:szCs w:val="21"/>
-          <w:lang w:eastAsia="en-IN"/>
-        </w:rPr>
-        <w:t>MIT APP INVENTOR</w:t>
-      </w:r>
-      <w:r>
-        <w:rPr>
+          <w:bCs/>
+          <w:color w:val="222222"/>
+          <w:sz w:val="21"/>
+          <w:szCs w:val="21"/>
+          <w:lang w:eastAsia="en-IN"/>
+        </w:rPr>
+        <w:t>Simple Android app to help the People affected in Chennai flood by providing the essential contact details that were collected from Social media and Government Websites</w:t>
+      </w:r>
+      <w:r>
+        <w:rPr>
+          <w:color w:val="222222"/>
+          <w:sz w:val="21"/>
+          <w:szCs w:val="21"/>
+          <w:lang w:eastAsia="en-IN"/>
+        </w:rPr>
+        <w:t>.</w:t>
+      </w:r>
+    </w:p>
+    <w:p>
+      <w:pPr>
+        <w:shd w:val="clear" w:color="auto" w:fill="FFFFFF"/>
+        <w:rPr>
+          <w:color w:val="222222"/>
+          <w:sz w:val="21"/>
+          <w:szCs w:val="21"/>
+          <w:lang w:eastAsia="en-IN"/>
+        </w:rPr>
+      </w:pPr>
+      <w:r>
+        <w:rPr>
+          <w:b/>
+          <w:bCs/>
+          <w:color w:val="222222"/>
+          <w:sz w:val="21"/>
+          <w:szCs w:val="21"/>
+          <w:lang w:eastAsia="en-IN"/>
+        </w:rPr>
+        <w:t>Team Size</w:t>
+      </w:r>
+      <w:r>
+        <w:rPr>
+          <w:b/>
+          <w:bCs/>
           <w:color w:val="222222"/>
           <w:sz w:val="21"/>
           <w:szCs w:val="21"/>
@@ -2427,181 +2745,78 @@
       </w:r>
       <w:r>
         <w:rPr>
-          <w:color w:val="222222"/>
-          <w:sz w:val="21"/>
-          <w:szCs w:val="21"/>
-          <w:lang w:eastAsia="en-IN"/>
-        </w:rPr>
-        <w:t>(Online Tool)</w:t>
+          <w:b/>
+          <w:bCs/>
+          <w:color w:val="222222"/>
+          <w:sz w:val="21"/>
+          <w:szCs w:val="21"/>
+          <w:lang w:eastAsia="en-IN"/>
+        </w:rPr>
+        <w:t xml:space="preserve">: </w:t>
+      </w:r>
+      <w:r>
+        <w:rPr>
+          <w:bCs/>
+          <w:color w:val="222222"/>
+          <w:sz w:val="21"/>
+          <w:szCs w:val="21"/>
+          <w:lang w:eastAsia="en-IN"/>
+        </w:rPr>
+        <w:t>2</w:t>
+      </w:r>
+      <w:r>
+        <w:rPr>
+          <w:color w:val="222222"/>
+          <w:sz w:val="21"/>
+          <w:szCs w:val="21"/>
+          <w:lang w:eastAsia="en-IN"/>
+        </w:rPr>
+        <w:t xml:space="preserve">. </w:t>
+      </w:r>
+      <w:r>
+        <w:rPr>
+          <w:b/>
+          <w:color w:val="222222"/>
+          <w:sz w:val="21"/>
+          <w:szCs w:val="21"/>
+          <w:lang w:eastAsia="en-IN"/>
+        </w:rPr>
+        <w:t>Duration</w:t>
+      </w:r>
+      <w:r>
+        <w:rPr>
+          <w:b/>
+          <w:color w:val="222222"/>
+          <w:sz w:val="21"/>
+          <w:szCs w:val="21"/>
+          <w:lang w:eastAsia="en-IN"/>
+        </w:rPr>
+        <w:t xml:space="preserve"> </w:t>
+      </w:r>
+      <w:r>
+        <w:rPr>
+          <w:b/>
+          <w:bCs/>
+          <w:color w:val="222222"/>
+          <w:sz w:val="21"/>
+          <w:szCs w:val="21"/>
+          <w:lang w:eastAsia="en-IN"/>
+        </w:rPr>
+        <w:t>:</w:t>
+      </w:r>
+      <w:r>
+        <w:rPr>
+          <w:color w:val="222222"/>
+          <w:sz w:val="21"/>
+          <w:szCs w:val="21"/>
+          <w:lang w:eastAsia="en-IN"/>
+        </w:rPr>
+        <w:t xml:space="preserve"> 2 Days</w:t>
       </w:r>
     </w:p>
     <w:p>
       <w:pPr>
         <w:shd w:val="clear" w:color="auto" w:fill="FFFFFF"/>
-        <w:spacing w:after="120"/>
-        <w:rPr>
-          <w:color w:val="222222"/>
-          <w:sz w:val="21"/>
-          <w:szCs w:val="21"/>
-          <w:lang w:eastAsia="en-IN"/>
-        </w:rPr>
-      </w:pPr>
-      <w:r>
-        <w:rPr>
-          <w:b/>
-          <w:bCs/>
-          <w:color w:val="222222"/>
-          <w:sz w:val="21"/>
-          <w:szCs w:val="21"/>
-          <w:lang w:eastAsia="en-IN"/>
-        </w:rPr>
-        <w:t xml:space="preserve">Description: </w:t>
-      </w:r>
-      <w:r>
-        <w:rPr>
-          <w:bCs/>
-          <w:color w:val="222222"/>
-          <w:sz w:val="21"/>
-          <w:szCs w:val="21"/>
-          <w:lang w:eastAsia="en-IN"/>
-        </w:rPr>
-        <w:t>Simple Android app t</w:t>
-      </w:r>
-      <w:r>
-        <w:rPr>
-          <w:bCs/>
-          <w:color w:val="222222"/>
-          <w:sz w:val="21"/>
-          <w:szCs w:val="21"/>
-          <w:lang w:eastAsia="en-IN"/>
-        </w:rPr>
-        <w:t>o help the People affected in Chennai flood by providing the essential contact details</w:t>
-      </w:r>
-      <w:r>
-        <w:rPr>
-          <w:bCs/>
-          <w:color w:val="222222"/>
-          <w:sz w:val="21"/>
-          <w:szCs w:val="21"/>
-          <w:lang w:eastAsia="en-IN"/>
-        </w:rPr>
-        <w:t xml:space="preserve"> that were</w:t>
-      </w:r>
-      <w:r>
-        <w:rPr>
-          <w:bCs/>
-          <w:color w:val="222222"/>
-          <w:sz w:val="21"/>
-          <w:szCs w:val="21"/>
-          <w:lang w:eastAsia="en-IN"/>
-        </w:rPr>
-        <w:t xml:space="preserve"> collected from Social media and Government </w:t>
-      </w:r>
-      <w:r>
-        <w:rPr>
-          <w:bCs/>
-          <w:color w:val="222222"/>
-          <w:sz w:val="21"/>
-          <w:szCs w:val="21"/>
-          <w:lang w:eastAsia="en-IN"/>
-        </w:rPr>
-        <w:t>Websites</w:t>
-      </w:r>
-      <w:r>
-        <w:rPr>
-          <w:color w:val="222222"/>
-          <w:sz w:val="21"/>
-          <w:szCs w:val="21"/>
-          <w:lang w:eastAsia="en-IN"/>
-        </w:rPr>
-        <w:t>.</w:t>
-      </w:r>
-    </w:p>
-    <w:p>
-      <w:pPr>
-        <w:shd w:val="clear" w:color="auto" w:fill="FFFFFF"/>
-        <w:spacing w:after="120"/>
-        <w:rPr>
-          <w:color w:val="222222"/>
-          <w:sz w:val="21"/>
-          <w:szCs w:val="21"/>
-          <w:lang w:eastAsia="en-IN"/>
-        </w:rPr>
-      </w:pPr>
-      <w:r>
-        <w:rPr>
-          <w:b/>
-          <w:bCs/>
-          <w:color w:val="222222"/>
-          <w:sz w:val="21"/>
-          <w:szCs w:val="21"/>
-          <w:lang w:eastAsia="en-IN"/>
-        </w:rPr>
-        <w:t>Team Size</w:t>
-      </w:r>
-      <w:r>
-        <w:rPr>
-          <w:b/>
-          <w:bCs/>
-          <w:color w:val="222222"/>
-          <w:sz w:val="21"/>
-          <w:szCs w:val="21"/>
-          <w:lang w:eastAsia="en-IN"/>
-        </w:rPr>
-        <w:t xml:space="preserve">: </w:t>
-      </w:r>
-      <w:r>
-        <w:rPr>
-          <w:bCs/>
-          <w:color w:val="222222"/>
-          <w:sz w:val="21"/>
-          <w:szCs w:val="21"/>
-          <w:lang w:eastAsia="en-IN"/>
-        </w:rPr>
-        <w:t>2</w:t>
-      </w:r>
-      <w:r>
-        <w:rPr>
-          <w:color w:val="222222"/>
-          <w:sz w:val="21"/>
-          <w:szCs w:val="21"/>
-          <w:lang w:eastAsia="en-IN"/>
-        </w:rPr>
-        <w:t xml:space="preserve">. </w:t>
-      </w:r>
-      <w:r>
-        <w:rPr>
-          <w:b/>
-          <w:color w:val="222222"/>
-          <w:sz w:val="21"/>
-          <w:szCs w:val="21"/>
-          <w:lang w:eastAsia="en-IN"/>
-        </w:rPr>
-        <w:t>Duration</w:t>
-      </w:r>
-      <w:r>
-        <w:rPr>
-          <w:color w:val="222222"/>
-          <w:sz w:val="21"/>
-          <w:szCs w:val="21"/>
-          <w:lang w:eastAsia="en-IN"/>
-        </w:rPr>
-        <w:t xml:space="preserve">: </w:t>
-      </w:r>
-      <w:r>
-        <w:rPr>
-          <w:color w:val="222222"/>
-          <w:sz w:val="21"/>
-          <w:szCs w:val="21"/>
-          <w:lang w:eastAsia="en-IN"/>
-        </w:rPr>
-        <w:t>2 Days</w:t>
-      </w:r>
-    </w:p>
-    <w:p>
-      <w:pPr>
-        <w:shd w:val="clear" w:color="auto" w:fill="FFFFFF"/>
-        <w:spacing w:after="120"/>
         <w:rPr>
           <w:color w:val="222222"/>
           <w:sz w:val="21"/>
@@ -2622,6 +2837,19 @@
       </w:r>
       <w:r>
         <w:rPr>
+          <w:b/>
+          <w:bCs/>
+          <w:color w:val="222222"/>
+          <w:sz w:val="21"/>
+          <w:szCs w:val="21"/>
+          <w:lang w:eastAsia="en-IN"/>
+        </w:rPr>
+        <w:t xml:space="preserve"> </w:t>
+      </w:r>
+      <w:r>
+        <w:rPr>
+          <w:b/>
+          <w:bCs/>
           <w:color w:val="222222"/>
           <w:sz w:val="21"/>
           <w:szCs w:val="21"/>
@@ -2636,22 +2864,47 @@
           <w:szCs w:val="21"/>
           <w:lang w:eastAsia="en-IN"/>
         </w:rPr>
-        <w:t xml:space="preserve"> Core Concept, Data Collecting and support</w:t>
-      </w:r>
-      <w:r>
-        <w:rPr>
-          <w:color w:val="222222"/>
-          <w:sz w:val="21"/>
-          <w:szCs w:val="21"/>
-          <w:lang w:eastAsia="en-IN"/>
-        </w:rPr>
-        <w:t>.</w:t>
-      </w:r>
-    </w:p>
-    <w:p>
-      <w:pPr>
-        <w:spacing w:line="360" w:lineRule="auto"/>
-        <w:ind w:right="180"/>
+        <w:t xml:space="preserve"> C</w:t>
+      </w:r>
+      <w:r>
+        <w:rPr>
+          <w:color w:val="222222"/>
+          <w:sz w:val="21"/>
+          <w:szCs w:val="21"/>
+          <w:lang w:eastAsia="en-IN"/>
+        </w:rPr>
+        <w:t>ore Concept, Data Collecting,</w:t>
+      </w:r>
+      <w:r>
+        <w:rPr>
+          <w:color w:val="222222"/>
+          <w:sz w:val="21"/>
+          <w:szCs w:val="21"/>
+          <w:lang w:eastAsia="en-IN"/>
+        </w:rPr>
+        <w:t xml:space="preserve"> </w:t>
+      </w:r>
+      <w:r>
+        <w:rPr>
+          <w:color w:val="222222"/>
+          <w:sz w:val="21"/>
+          <w:szCs w:val="21"/>
+          <w:lang w:eastAsia="en-IN"/>
+        </w:rPr>
+        <w:t>Design and S</w:t>
+      </w:r>
+      <w:r>
+        <w:rPr>
+          <w:color w:val="222222"/>
+          <w:sz w:val="21"/>
+          <w:szCs w:val="21"/>
+          <w:lang w:eastAsia="en-IN"/>
+        </w:rPr>
+        <w:t>upport.</w:t>
+      </w:r>
+    </w:p>
+    <w:p>
+      <w:pPr>
         <w:jc w:val="both"/>
         <w:rPr>
           <w:b/>
@@ -2692,7 +2945,27 @@
           <w:szCs w:val="22"/>
           <w:highlight w:val="lightGray"/>
         </w:rPr>
-        <w:t>ACHIEVEMENTS:</w:t>
+        <w:t>ACHIEVEMENTS</w:t>
+      </w:r>
+      <w:r>
+        <w:rPr>
+          <w:b/>
+          <w:bCs/>
+          <w:sz w:val="22"/>
+          <w:szCs w:val="22"/>
+          <w:highlight w:val="lightGray"/>
+        </w:rPr>
+        <w:t xml:space="preserve"> </w:t>
+      </w:r>
+      <w:r>
+        <w:rPr>
+          <w:b/>
+          <w:bCs/>
+          <w:sz w:val="22"/>
+          <w:szCs w:val="22"/>
+          <w:highlight w:val="lightGray"/>
+        </w:rPr>
+        <w:t>:</w:t>
       </w:r>
     </w:p>
     <w:p>
@@ -2876,27 +3149,7 @@
           <w:szCs w:val="21"/>
           <w:lang w:eastAsia="en-IN"/>
         </w:rPr>
-        <w:t xml:space="preserve"> place in Tech Art at </w:t>
-      </w:r>
-      <w:proofErr w:type="spellStart"/>
-      <w:r>
-        <w:rPr>
-          <w:color w:val="222222"/>
-          <w:sz w:val="21"/>
-          <w:szCs w:val="21"/>
-          <w:lang w:eastAsia="en-IN"/>
-        </w:rPr>
-        <w:t>Arunai</w:t>
-      </w:r>
-      <w:proofErr w:type="spellEnd"/>
-      <w:r>
-        <w:rPr>
-          <w:color w:val="222222"/>
-          <w:sz w:val="21"/>
-          <w:szCs w:val="21"/>
-          <w:lang w:eastAsia="en-IN"/>
-        </w:rPr>
-        <w:t xml:space="preserve"> En</w:t>
+        <w:t xml:space="preserve"> place in Tech Art at Arunai En</w:t>
       </w:r>
       <w:r>
         <w:rPr>
@@ -2959,27 +3212,7 @@
           <w:szCs w:val="21"/>
           <w:lang w:eastAsia="en-IN"/>
         </w:rPr>
-        <w:t xml:space="preserve">IQ Star award from </w:t>
-      </w:r>
-      <w:proofErr w:type="spellStart"/>
-      <w:r>
-        <w:rPr>
-          <w:color w:val="222222"/>
-          <w:sz w:val="21"/>
-          <w:szCs w:val="21"/>
-          <w:lang w:eastAsia="en-IN"/>
-        </w:rPr>
-        <w:t>iClient</w:t>
-      </w:r>
-      <w:proofErr w:type="spellEnd"/>
-      <w:r>
-        <w:rPr>
-          <w:color w:val="222222"/>
-          <w:sz w:val="21"/>
-          <w:szCs w:val="21"/>
-          <w:lang w:eastAsia="en-IN"/>
-        </w:rPr>
-        <w:t xml:space="preserve"> Tec</w:t>
+        <w:t>IQ Star award from iClient Tec</w:t>
       </w:r>
       <w:r>
         <w:rPr>
@@ -3008,25 +3241,14 @@
         </w:rPr>
         <w:t xml:space="preserve"> </w:t>
       </w:r>
-      <w:proofErr w:type="spellStart"/>
-      <w:r>
-        <w:rPr>
-          <w:color w:val="222222"/>
-          <w:sz w:val="21"/>
-          <w:szCs w:val="21"/>
-          <w:lang w:eastAsia="en-IN"/>
-        </w:rPr>
-        <w:t>Cuddalore</w:t>
-      </w:r>
-      <w:proofErr w:type="spellEnd"/>
-      <w:r>
-        <w:rPr>
-          <w:color w:val="222222"/>
-          <w:sz w:val="21"/>
-          <w:szCs w:val="21"/>
-          <w:lang w:eastAsia="en-IN"/>
-        </w:rPr>
-        <w:t>.</w:t>
+      <w:r>
+        <w:rPr>
+          <w:color w:val="222222"/>
+          <w:sz w:val="21"/>
+          <w:szCs w:val="21"/>
+          <w:lang w:eastAsia="en-IN"/>
+        </w:rPr>
+        <w:t>Cuddalore.</w:t>
       </w:r>
     </w:p>
     <w:p>
@@ -3351,27 +3573,7 @@
           <w:szCs w:val="21"/>
           <w:lang w:eastAsia="en-IN"/>
         </w:rPr>
-        <w:t xml:space="preserve"> conducted by INDIANSERVERS in </w:t>
-      </w:r>
-      <w:proofErr w:type="spellStart"/>
-      <w:r>
-        <w:rPr>
-          <w:color w:val="222222"/>
-          <w:sz w:val="21"/>
-          <w:szCs w:val="21"/>
-          <w:lang w:eastAsia="en-IN"/>
-        </w:rPr>
-        <w:t>Arunai</w:t>
-      </w:r>
-      <w:proofErr w:type="spellEnd"/>
-      <w:r>
-        <w:rPr>
-          <w:color w:val="222222"/>
-          <w:sz w:val="21"/>
-          <w:szCs w:val="21"/>
-          <w:lang w:eastAsia="en-IN"/>
-        </w:rPr>
-        <w:t xml:space="preserve"> Engineering College, Tiruvannamalai.</w:t>
+        <w:t xml:space="preserve"> conducted by INDIANSERVERS in Arunai Engineering College, Tiruvannamalai.</w:t>
       </w:r>
     </w:p>
     <w:p>
@@ -3737,25 +3939,14 @@
         <w:tab/>
         <w:t xml:space="preserve">:  </w:t>
       </w:r>
-      <w:proofErr w:type="spellStart"/>
-      <w:r>
-        <w:rPr>
-          <w:color w:val="222222"/>
-          <w:sz w:val="21"/>
-          <w:szCs w:val="21"/>
-          <w:lang w:eastAsia="en-IN"/>
-        </w:rPr>
-        <w:t>Arumugam</w:t>
-      </w:r>
-      <w:proofErr w:type="spellEnd"/>
-      <w:r>
-        <w:rPr>
-          <w:color w:val="222222"/>
-          <w:sz w:val="21"/>
-          <w:szCs w:val="21"/>
-          <w:lang w:eastAsia="en-IN"/>
-        </w:rPr>
-        <w:t xml:space="preserve"> </w:t>
+      <w:r>
+        <w:rPr>
+          <w:color w:val="222222"/>
+          <w:sz w:val="21"/>
+          <w:szCs w:val="21"/>
+          <w:lang w:eastAsia="en-IN"/>
+        </w:rPr>
+        <w:t xml:space="preserve">Arumugam </w:t>
       </w:r>
       <w:r>
         <w:rPr>
@@ -3798,25 +3989,14 @@
         <w:tab/>
         <w:t xml:space="preserve">:  </w:t>
       </w:r>
-      <w:proofErr w:type="spellStart"/>
-      <w:r>
-        <w:rPr>
-          <w:color w:val="222222"/>
-          <w:sz w:val="21"/>
-          <w:szCs w:val="21"/>
-          <w:lang w:eastAsia="en-IN"/>
-        </w:rPr>
-        <w:t>Geetha</w:t>
-      </w:r>
-      <w:proofErr w:type="spellEnd"/>
-      <w:r>
-        <w:rPr>
-          <w:color w:val="222222"/>
-          <w:sz w:val="21"/>
-          <w:szCs w:val="21"/>
-          <w:lang w:eastAsia="en-IN"/>
-        </w:rPr>
-        <w:t xml:space="preserve"> A</w:t>
+      <w:r>
+        <w:rPr>
+          <w:color w:val="222222"/>
+          <w:sz w:val="21"/>
+          <w:szCs w:val="21"/>
+          <w:lang w:eastAsia="en-IN"/>
+        </w:rPr>
+        <w:t>Geetha A</w:t>
       </w:r>
     </w:p>
     <w:p>
@@ -3925,27 +4105,7 @@
           <w:lang w:eastAsia="en-IN"/>
         </w:rPr>
         <w:tab/>
-        <w:t xml:space="preserve">                </w:t>
-      </w:r>
-      <w:proofErr w:type="spellStart"/>
-      <w:r>
-        <w:rPr>
-          <w:color w:val="222222"/>
-          <w:sz w:val="21"/>
-          <w:szCs w:val="21"/>
-          <w:lang w:eastAsia="en-IN"/>
-        </w:rPr>
-        <w:t>Periyakuppam</w:t>
-      </w:r>
-      <w:proofErr w:type="spellEnd"/>
-      <w:r>
-        <w:rPr>
-          <w:color w:val="222222"/>
-          <w:sz w:val="21"/>
-          <w:szCs w:val="21"/>
-          <w:lang w:eastAsia="en-IN"/>
-        </w:rPr>
-        <w:t xml:space="preserve"> &amp; post,</w:t>
+        <w:t xml:space="preserve">                Periyakuppam &amp; post,</w:t>
       </w:r>
     </w:p>
     <w:p>
@@ -4209,16 +4369,7 @@
           <w:szCs w:val="21"/>
           <w:lang w:eastAsia="en-IN"/>
         </w:rPr>
-        <w:t xml:space="preserve">                                                                                                                                                                      Yours Faithfully</w:t>
-      </w:r>
-      <w:r>
-        <w:rPr>
-          <w:color w:val="222222"/>
-          <w:sz w:val="21"/>
-          <w:szCs w:val="21"/>
-          <w:lang w:eastAsia="en-IN"/>
-        </w:rPr>
-        <w:t>,</w:t>
+        <w:t xml:space="preserve">                                                                                                                                                                      </w:t>
       </w:r>
     </w:p>
     <w:p>
@@ -4254,53 +4405,16 @@
           <w:sz w:val="22"/>
           <w:szCs w:val="22"/>
         </w:rPr>
-        <w:t xml:space="preserve">Chennai                                                                                                                                      Rajesh </w:t>
-      </w:r>
-      <w:proofErr w:type="spellStart"/>
-      <w:r>
-        <w:rPr>
-          <w:sz w:val="22"/>
-          <w:szCs w:val="22"/>
-        </w:rPr>
-        <w:t>Kumar.A</w:t>
-      </w:r>
-      <w:proofErr w:type="spellEnd"/>
-    </w:p>
-    <w:p>
-      <w:pPr>
-        <w:rPr>
-          <w:sz w:val="22"/>
-          <w:szCs w:val="22"/>
-        </w:rPr>
-      </w:pPr>
-    </w:p>
-    <w:p>
-      <w:pPr>
-        <w:rPr>
-          <w:sz w:val="22"/>
-          <w:szCs w:val="22"/>
-        </w:rPr>
-      </w:pPr>
-      <w:r>
-        <w:rPr>
-          <w:sz w:val="22"/>
-          <w:szCs w:val="22"/>
-        </w:rPr>
-        <w:t>Date</w:t>
-      </w:r>
-      <w:r>
-        <w:rPr>
-          <w:sz w:val="22"/>
-          <w:szCs w:val="22"/>
-        </w:rPr>
-        <w:t xml:space="preserve"> </w:t>
-      </w:r>
-      <w:r>
-        <w:rPr>
-          <w:sz w:val="22"/>
-          <w:szCs w:val="22"/>
-        </w:rPr>
-        <w:t xml:space="preserve">: </w:t>
+        <w:t xml:space="preserve">Chennai                                                                                                                                    </w:t>
+      </w:r>
+      <w:r>
+        <w:rPr>
+          <w:color w:val="222222"/>
+          <w:sz w:val="21"/>
+          <w:szCs w:val="21"/>
+          <w:lang w:eastAsia="en-IN"/>
+        </w:rPr>
+        <w:t>Yours Faithfully,</w:t>
       </w:r>
       <w:r>
         <w:rPr>
@@ -4309,12 +4423,106 @@
         </w:rPr>
         <w:t xml:space="preserve">  </w:t>
       </w:r>
-      <w:r>
-        <w:rPr>
-          <w:sz w:val="22"/>
-          <w:szCs w:val="22"/>
-        </w:rPr>
-        <w:t>30-12-2016</w:t>
+    </w:p>
+    <w:p>
+      <w:pPr>
+        <w:rPr>
+          <w:sz w:val="22"/>
+          <w:szCs w:val="22"/>
+        </w:rPr>
+      </w:pPr>
+    </w:p>
+    <w:p>
+      <w:pPr>
+        <w:rPr>
+          <w:sz w:val="22"/>
+          <w:szCs w:val="22"/>
+        </w:rPr>
+      </w:pPr>
+      <w:r>
+        <w:rPr>
+          <w:sz w:val="22"/>
+          <w:szCs w:val="22"/>
+        </w:rPr>
+        <w:tab/>
+      </w:r>
+      <w:r>
+        <w:rPr>
+          <w:sz w:val="22"/>
+          <w:szCs w:val="22"/>
+        </w:rPr>
+        <w:tab/>
+      </w:r>
+      <w:r>
+        <w:rPr>
+          <w:sz w:val="22"/>
+          <w:szCs w:val="22"/>
+        </w:rPr>
+        <w:tab/>
+      </w:r>
+      <w:r>
+        <w:rPr>
+          <w:sz w:val="22"/>
+          <w:szCs w:val="22"/>
+        </w:rPr>
+        <w:tab/>
+      </w:r>
+      <w:r>
+        <w:rPr>
+          <w:sz w:val="22"/>
+          <w:szCs w:val="22"/>
+        </w:rPr>
+        <w:tab/>
+      </w:r>
+      <w:r>
+        <w:rPr>
+          <w:sz w:val="22"/>
+          <w:szCs w:val="22"/>
+        </w:rPr>
+        <w:tab/>
+      </w:r>
+      <w:r>
+        <w:rPr>
+          <w:sz w:val="22"/>
+          <w:szCs w:val="22"/>
+        </w:rPr>
+        <w:tab/>
+      </w:r>
+      <w:r>
+        <w:rPr>
+          <w:sz w:val="22"/>
+          <w:szCs w:val="22"/>
+        </w:rPr>
+        <w:tab/>
+      </w:r>
+      <w:r>
+        <w:rPr>
+          <w:sz w:val="22"/>
+          <w:szCs w:val="22"/>
+        </w:rPr>
+        <w:tab/>
+      </w:r>
+      <w:r>
+        <w:rPr>
+          <w:sz w:val="22"/>
+          <w:szCs w:val="22"/>
+        </w:rPr>
+        <w:tab/>
+      </w:r>
+      <w:r>
+        <w:rPr>
+          <w:sz w:val="22"/>
+          <w:szCs w:val="22"/>
+        </w:rPr>
+        <w:tab/>
+      </w:r>
+      <w:r>
+        <w:rPr>
+          <w:sz w:val="22"/>
+          <w:szCs w:val="22"/>
+        </w:rPr>
+        <w:tab/>
+        <w:t xml:space="preserve">  Rajesh Kumar.A</w:t>
       </w:r>
     </w:p>
     <w:sectPr>
@@ -6505,7 +6713,7 @@
 </file>
 
 <file path=customXml/itemProps1.xml><?xml version="1.0" encoding="utf-8"?>
-<ds:datastoreItem xmlns:ds="http://schemas.openxmlformats.org/officeDocument/2006/customXml" ds:itemID="{2761E4A7-7A25-44A6-96F3-419E877E8564}">
+<ds:datastoreItem xmlns:ds="http://schemas.openxmlformats.org/officeDocument/2006/customXml" ds:itemID="{B6CBAE1F-77A1-46A0-B36C-049A5FC9A023}">
   <ds:schemaRefs>
     <ds:schemaRef ds:uri="http://schemas.openxmlformats.org/officeDocument/2006/bibliography"/>
   </ds:schemaRefs>

</xml_diff>